<commit_message>
add quicksort and mergesort
</commit_message>
<xml_diff>
--- a/经典算法讲解（必考）.docx
+++ b/经典算法讲解（必考）.docx
@@ -5,6 +5,7 @@
     <w:p>
       <w:pPr>
         <w:pStyle w:val="1"/>
+        <w:spacing w:line="400" w:lineRule="exact"/>
         <w:jc w:val="center"/>
         <w:rPr>
           <w:rFonts w:ascii="Consolas" w:hAnsi="Consolas" w:cs="Consolas"/>
@@ -20,6 +21,7 @@
     <w:p>
       <w:pPr>
         <w:pStyle w:val="2"/>
+        <w:spacing w:line="400" w:lineRule="exact"/>
         <w:rPr>
           <w:rFonts w:ascii="Consolas" w:hAnsi="Consolas" w:cs="Consolas"/>
         </w:rPr>
@@ -34,6 +36,7 @@
     <w:p>
       <w:pPr>
         <w:pStyle w:val="3"/>
+        <w:spacing w:line="400" w:lineRule="exact"/>
         <w:rPr>
           <w:rFonts w:ascii="Consolas" w:hAnsi="Consolas" w:cs="Consolas"/>
         </w:rPr>
@@ -53,7 +56,2151 @@
     </w:p>
     <w:p>
       <w:pPr>
+        <w:spacing w:line="400" w:lineRule="exact"/>
+        <w:rPr>
+          <w:rFonts w:ascii="Consolas" w:hAnsi="Consolas" w:cs="Consolas"/>
+        </w:rPr>
+      </w:pPr>
+      <w:r>
+        <w:rPr>
+          <w:rFonts w:ascii="Consolas" w:hAnsi="Consolas" w:cs="Consolas"/>
+          <w:b/>
+        </w:rPr>
+        <w:t>主要思想</w:t>
+      </w:r>
+      <w:r>
+        <w:rPr>
+          <w:rFonts w:ascii="Consolas" w:hAnsi="Consolas" w:cs="Consolas"/>
+        </w:rPr>
+        <w:t>：</w:t>
+      </w:r>
+    </w:p>
+    <w:p>
+      <w:pPr>
+        <w:spacing w:line="400" w:lineRule="exact"/>
+        <w:ind w:firstLine="420"/>
+        <w:rPr>
+          <w:rFonts w:ascii="Consolas" w:hAnsi="Consolas" w:cs="Consolas"/>
+        </w:rPr>
+      </w:pPr>
+      <w:proofErr w:type="gramStart"/>
+      <w:r>
+        <w:rPr>
+          <w:rFonts w:ascii="Consolas" w:hAnsi="Consolas" w:cs="Consolas"/>
+        </w:rPr>
+        <w:t>快排的</w:t>
+      </w:r>
+      <w:proofErr w:type="gramEnd"/>
+      <w:r>
+        <w:rPr>
+          <w:rFonts w:ascii="Consolas" w:hAnsi="Consolas" w:cs="Consolas"/>
+        </w:rPr>
+        <w:t>思想是当两个子数组都有序时，整个数组也就自然有序了。所以，每次将数组一分为二，并令</w:t>
+      </w:r>
+      <w:proofErr w:type="gramStart"/>
+      <w:r>
+        <w:rPr>
+          <w:rFonts w:ascii="Consolas" w:hAnsi="Consolas" w:cs="Consolas"/>
+        </w:rPr>
+        <w:t>右边子</w:t>
+      </w:r>
+      <w:proofErr w:type="gramEnd"/>
+      <w:r>
+        <w:rPr>
+          <w:rFonts w:ascii="Consolas" w:hAnsi="Consolas" w:cs="Consolas"/>
+        </w:rPr>
+        <w:t>数组的元素大于</w:t>
+      </w:r>
+      <w:proofErr w:type="gramStart"/>
+      <w:r>
+        <w:rPr>
+          <w:rFonts w:ascii="Consolas" w:hAnsi="Consolas" w:cs="Consolas"/>
+        </w:rPr>
+        <w:t>左边子</w:t>
+      </w:r>
+      <w:proofErr w:type="gramEnd"/>
+      <w:r>
+        <w:rPr>
+          <w:rFonts w:ascii="Consolas" w:hAnsi="Consolas" w:cs="Consolas"/>
+        </w:rPr>
+        <w:t>数组的元素。</w:t>
+      </w:r>
+    </w:p>
+    <w:p>
+      <w:pPr>
+        <w:spacing w:line="400" w:lineRule="exact"/>
+        <w:rPr>
+          <w:rFonts w:ascii="Consolas" w:hAnsi="Consolas" w:cs="Consolas"/>
+        </w:rPr>
+      </w:pPr>
+      <w:proofErr w:type="gramStart"/>
+      <w:r>
+        <w:rPr>
+          <w:rFonts w:ascii="Consolas" w:hAnsi="Consolas" w:cs="Consolas"/>
+        </w:rPr>
+        <w:t>快排的</w:t>
+      </w:r>
+      <w:proofErr w:type="gramEnd"/>
+      <w:r>
+        <w:rPr>
+          <w:rFonts w:ascii="Consolas" w:hAnsi="Consolas" w:cs="Consolas"/>
+        </w:rPr>
+        <w:t>关键就在于切分</w:t>
+      </w:r>
+      <w:r>
+        <w:rPr>
+          <w:rFonts w:ascii="Consolas" w:hAnsi="Consolas" w:cs="Consolas"/>
+        </w:rPr>
+        <w:t>(partition)</w:t>
+      </w:r>
+      <w:r>
+        <w:rPr>
+          <w:rFonts w:ascii="Consolas" w:hAnsi="Consolas" w:cs="Consolas"/>
+        </w:rPr>
+        <w:t>，这个过程使得数组满足下面三个条件：</w:t>
+      </w:r>
+    </w:p>
+    <w:p>
+      <w:pPr>
+        <w:pStyle w:val="a3"/>
+        <w:numPr>
+          <w:ilvl w:val="0"/>
+          <w:numId w:val="5"/>
+        </w:numPr>
+        <w:spacing w:line="400" w:lineRule="exact"/>
+        <w:ind w:firstLineChars="0"/>
+        <w:rPr>
+          <w:rFonts w:ascii="Consolas" w:hAnsi="Consolas" w:cs="Consolas"/>
+        </w:rPr>
+      </w:pPr>
+      <w:r>
+        <w:rPr>
+          <w:rFonts w:ascii="Consolas" w:hAnsi="Consolas" w:cs="Consolas"/>
+        </w:rPr>
+        <w:t>对于某个</w:t>
+      </w:r>
+      <w:r>
+        <w:rPr>
+          <w:rFonts w:ascii="Consolas" w:hAnsi="Consolas" w:cs="Consolas"/>
+        </w:rPr>
+        <w:t>j</w:t>
+      </w:r>
+      <w:r>
+        <w:rPr>
+          <w:rFonts w:ascii="Consolas" w:hAnsi="Consolas" w:cs="Consolas"/>
+        </w:rPr>
+        <w:t>，</w:t>
+      </w:r>
+      <w:r>
+        <w:rPr>
+          <w:rFonts w:ascii="Consolas" w:hAnsi="Consolas" w:cs="Consolas"/>
+        </w:rPr>
+        <w:t>a[j]</w:t>
+      </w:r>
+      <w:r>
+        <w:rPr>
+          <w:rFonts w:ascii="Consolas" w:hAnsi="Consolas" w:cs="Consolas"/>
+        </w:rPr>
+        <w:t>已经排定</w:t>
+      </w:r>
+    </w:p>
+    <w:p>
+      <w:pPr>
+        <w:pStyle w:val="a3"/>
+        <w:numPr>
+          <w:ilvl w:val="0"/>
+          <w:numId w:val="5"/>
+        </w:numPr>
+        <w:spacing w:line="400" w:lineRule="exact"/>
+        <w:ind w:firstLineChars="0"/>
+        <w:rPr>
+          <w:rFonts w:ascii="Consolas" w:hAnsi="Consolas" w:cs="Consolas"/>
+        </w:rPr>
+      </w:pPr>
+      <w:r>
+        <w:rPr>
+          <w:rFonts w:ascii="Consolas" w:hAnsi="Consolas" w:cs="Consolas"/>
+        </w:rPr>
+        <w:t>a[lo]</w:t>
+      </w:r>
+      <w:r>
+        <w:rPr>
+          <w:rFonts w:ascii="Consolas" w:hAnsi="Consolas" w:cs="Consolas"/>
+        </w:rPr>
+        <w:t>到</w:t>
+      </w:r>
+      <w:r>
+        <w:rPr>
+          <w:rFonts w:ascii="Consolas" w:hAnsi="Consolas" w:cs="Consolas"/>
+        </w:rPr>
+        <w:t>a[j-1]</w:t>
+      </w:r>
+      <w:r>
+        <w:rPr>
+          <w:rFonts w:ascii="Consolas" w:hAnsi="Consolas" w:cs="Consolas"/>
+        </w:rPr>
+        <w:t>中的所有元素都不大于</w:t>
+      </w:r>
+      <w:r>
+        <w:rPr>
+          <w:rFonts w:ascii="Consolas" w:hAnsi="Consolas" w:cs="Consolas"/>
+        </w:rPr>
+        <w:t>a[j]</w:t>
+      </w:r>
+      <w:r>
+        <w:rPr>
+          <w:rFonts w:ascii="Consolas" w:hAnsi="Consolas" w:cs="Consolas"/>
+        </w:rPr>
+        <w:t>;</w:t>
+      </w:r>
+    </w:p>
+    <w:p>
+      <w:pPr>
+        <w:pStyle w:val="a3"/>
+        <w:numPr>
+          <w:ilvl w:val="0"/>
+          <w:numId w:val="5"/>
+        </w:numPr>
+        <w:spacing w:line="400" w:lineRule="exact"/>
+        <w:ind w:firstLineChars="0"/>
+        <w:rPr>
+          <w:rFonts w:ascii="Consolas" w:hAnsi="Consolas" w:cs="Consolas"/>
+        </w:rPr>
+      </w:pPr>
+      <w:r>
+        <w:rPr>
+          <w:rFonts w:ascii="Consolas" w:hAnsi="Consolas" w:cs="Consolas"/>
+        </w:rPr>
+        <w:t>a[j+1]</w:t>
+      </w:r>
+      <w:r>
+        <w:rPr>
+          <w:rFonts w:ascii="Consolas" w:hAnsi="Consolas" w:cs="Consolas"/>
+        </w:rPr>
+        <w:t>到</w:t>
+      </w:r>
+      <w:r>
+        <w:rPr>
+          <w:rFonts w:ascii="Consolas" w:hAnsi="Consolas" w:cs="Consolas"/>
+        </w:rPr>
+        <w:t>a[hi]</w:t>
+      </w:r>
+      <w:r>
+        <w:rPr>
+          <w:rFonts w:ascii="Consolas" w:hAnsi="Consolas" w:cs="Consolas"/>
+        </w:rPr>
+        <w:t>中的所有元素都不小于</w:t>
+      </w:r>
+      <w:r>
+        <w:rPr>
+          <w:rFonts w:ascii="Consolas" w:hAnsi="Consolas" w:cs="Consolas"/>
+        </w:rPr>
+        <w:t>a[j]</w:t>
+      </w:r>
+    </w:p>
+    <w:p>
+      <w:pPr>
+        <w:spacing w:line="400" w:lineRule="exact"/>
+        <w:ind w:firstLine="420"/>
+        <w:rPr>
+          <w:rFonts w:ascii="Consolas" w:hAnsi="Consolas" w:cs="Consolas"/>
+        </w:rPr>
+      </w:pPr>
+      <w:r>
+        <w:rPr>
+          <w:rFonts w:ascii="Consolas" w:hAnsi="Consolas" w:cs="Consolas"/>
+        </w:rPr>
+        <w:t>一般策略是取</w:t>
+      </w:r>
+      <w:r>
+        <w:rPr>
+          <w:rFonts w:ascii="Consolas" w:hAnsi="Consolas" w:cs="Consolas"/>
+        </w:rPr>
+        <w:t>a[lo]</w:t>
+      </w:r>
+      <w:r>
+        <w:rPr>
+          <w:rFonts w:ascii="Consolas" w:hAnsi="Consolas" w:cs="Consolas"/>
+        </w:rPr>
+        <w:t>为切分元素，从数组左端开始向右扫描直到找到一个大于等于它的元素，再从数组右端开始向左扫描直到找到一个小于等于它的元素，交换他们的位置</w:t>
+      </w:r>
+      <w:r>
+        <w:rPr>
+          <w:rFonts w:ascii="Consolas" w:hAnsi="Consolas" w:cs="Consolas"/>
+        </w:rPr>
+        <w:t>。示意图如下：</w:t>
+      </w:r>
+    </w:p>
+    <w:p>
+      <w:pPr>
+        <w:ind w:firstLine="420"/>
+        <w:jc w:val="center"/>
+        <w:rPr>
+          <w:rFonts w:ascii="Consolas" w:hAnsi="Consolas" w:cs="Consolas"/>
+        </w:rPr>
+      </w:pPr>
+      <w:r>
+        <w:rPr>
+          <w:rFonts w:ascii="Consolas" w:hAnsi="Consolas" w:cs="Consolas"/>
+          <w:noProof/>
+        </w:rPr>
+        <w:drawing>
+          <wp:inline distT="0" distB="0" distL="0" distR="0" wp14:anchorId="5EF82A7A" wp14:editId="65C9F824">
+            <wp:extent cx="3537751" cy="2641600"/>
+            <wp:effectExtent l="0" t="0" r="5715" b="6350"/>
+            <wp:docPr id="1" name="图片 1"/>
+            <wp:cNvGraphicFramePr>
+              <a:graphicFrameLocks xmlns:a="http://schemas.openxmlformats.org/drawingml/2006/main" noChangeAspect="1"/>
+            </wp:cNvGraphicFramePr>
+            <a:graphic xmlns:a="http://schemas.openxmlformats.org/drawingml/2006/main">
+              <a:graphicData uri="http://schemas.openxmlformats.org/drawingml/2006/picture">
+                <pic:pic xmlns:pic="http://schemas.openxmlformats.org/drawingml/2006/picture">
+                  <pic:nvPicPr>
+                    <pic:cNvPr id="1" name=""/>
+                    <pic:cNvPicPr/>
+                  </pic:nvPicPr>
+                  <pic:blipFill>
+                    <a:blip r:embed="rId5"/>
+                    <a:stretch>
+                      <a:fillRect/>
+                    </a:stretch>
+                  </pic:blipFill>
+                  <pic:spPr>
+                    <a:xfrm>
+                      <a:off x="0" y="0"/>
+                      <a:ext cx="3545686" cy="2647525"/>
+                    </a:xfrm>
+                    <a:prstGeom prst="rect">
+                      <a:avLst/>
+                    </a:prstGeom>
+                  </pic:spPr>
+                </pic:pic>
+              </a:graphicData>
+            </a:graphic>
+          </wp:inline>
+        </w:drawing>
+      </w:r>
+    </w:p>
+    <w:p>
+      <w:pPr>
+        <w:rPr>
+          <w:rFonts w:ascii="Consolas" w:hAnsi="Consolas" w:cs="Consolas"/>
+        </w:rPr>
+      </w:pPr>
+      <w:proofErr w:type="gramStart"/>
+      <w:r>
+        <w:rPr>
+          <w:rFonts w:ascii="Consolas" w:hAnsi="Consolas" w:cs="Consolas"/>
+        </w:rPr>
+        <w:t>快排还有</w:t>
+      </w:r>
+      <w:proofErr w:type="gramEnd"/>
+      <w:r>
+        <w:rPr>
+          <w:rFonts w:ascii="Consolas" w:hAnsi="Consolas" w:cs="Consolas"/>
+        </w:rPr>
+        <w:t>一个特点，它是原地切分的</w:t>
+      </w:r>
+      <w:r>
+        <w:rPr>
+          <w:rFonts w:ascii="Consolas" w:hAnsi="Consolas" w:cs="Consolas"/>
+        </w:rPr>
+        <w:t>，</w:t>
+      </w:r>
+      <w:r>
+        <w:rPr>
+          <w:rFonts w:ascii="Consolas" w:hAnsi="Consolas" w:cs="Consolas"/>
+        </w:rPr>
+        <w:t>这很节省空间。</w:t>
+      </w:r>
+    </w:p>
+    <w:p>
+      <w:pPr>
+        <w:spacing w:line="400" w:lineRule="exact"/>
+        <w:rPr>
+          <w:rFonts w:ascii="Consolas" w:hAnsi="Consolas" w:cs="Consolas"/>
+        </w:rPr>
+      </w:pPr>
+      <w:r>
+        <w:rPr>
+          <w:rFonts w:ascii="Consolas" w:hAnsi="Consolas" w:cs="Consolas"/>
+          <w:b/>
+        </w:rPr>
+        <w:t>代码实现</w:t>
+      </w:r>
+      <w:r>
+        <w:rPr>
+          <w:rFonts w:ascii="Consolas" w:hAnsi="Consolas" w:cs="Consolas"/>
+        </w:rPr>
+        <w:t>：</w:t>
+      </w:r>
+    </w:p>
+    <w:tbl>
+      <w:tblPr>
+        <w:tblStyle w:val="a4"/>
+        <w:tblW w:w="0" w:type="auto"/>
+        <w:tblBorders>
+          <w:top w:val="none" w:sz="0" w:space="0" w:color="auto"/>
+          <w:left w:val="none" w:sz="0" w:space="0" w:color="auto"/>
+          <w:bottom w:val="none" w:sz="0" w:space="0" w:color="auto"/>
+          <w:right w:val="none" w:sz="0" w:space="0" w:color="auto"/>
+          <w:insideH w:val="none" w:sz="0" w:space="0" w:color="auto"/>
+          <w:insideV w:val="none" w:sz="0" w:space="0" w:color="auto"/>
+        </w:tblBorders>
+        <w:tblLook w:val="04A0" w:firstRow="1" w:lastRow="0" w:firstColumn="1" w:lastColumn="0" w:noHBand="0" w:noVBand="1"/>
+      </w:tblPr>
+      <w:tblGrid>
+        <w:gridCol w:w="8296"/>
+      </w:tblGrid>
+      <w:tr>
+        <w:tc>
+          <w:tcPr>
+            <w:tcW w:w="8296" w:type="dxa"/>
+            <w:shd w:val="clear" w:color="auto" w:fill="E7E6E6" w:themeFill="background2"/>
+          </w:tcPr>
+          <w:p>
+            <w:pPr>
+              <w:spacing w:line="400" w:lineRule="exact"/>
+              <w:rPr>
+                <w:rFonts w:ascii="Consolas" w:hAnsi="Consolas" w:cs="Consolas"/>
+              </w:rPr>
+            </w:pPr>
+            <w:r>
+              <w:rPr>
+                <w:rFonts w:ascii="Consolas" w:hAnsi="Consolas" w:cs="Consolas"/>
+                <w:b/>
+                <w:bCs/>
+              </w:rPr>
+              <w:t xml:space="preserve">public class </w:t>
+            </w:r>
+            <w:proofErr w:type="spellStart"/>
+            <w:r>
+              <w:rPr>
+                <w:rFonts w:ascii="Consolas" w:hAnsi="Consolas" w:cs="Consolas"/>
+              </w:rPr>
+              <w:t>QuickSort</w:t>
+            </w:r>
+            <w:proofErr w:type="spellEnd"/>
+            <w:r>
+              <w:rPr>
+                <w:rFonts w:ascii="Consolas" w:hAnsi="Consolas" w:cs="Consolas"/>
+              </w:rPr>
+              <w:t xml:space="preserve"> {</w:t>
+            </w:r>
+            <w:r>
+              <w:rPr>
+                <w:rFonts w:ascii="Consolas" w:hAnsi="Consolas" w:cs="Consolas"/>
+              </w:rPr>
+              <w:br/>
+              <w:t xml:space="preserve">    </w:t>
+            </w:r>
+            <w:r>
+              <w:rPr>
+                <w:rFonts w:ascii="Consolas" w:hAnsi="Consolas" w:cs="Consolas"/>
+                <w:b/>
+                <w:bCs/>
+              </w:rPr>
+              <w:t xml:space="preserve">public static void </w:t>
+            </w:r>
+            <w:r>
+              <w:rPr>
+                <w:rFonts w:ascii="Consolas" w:hAnsi="Consolas" w:cs="Consolas"/>
+              </w:rPr>
+              <w:t>sort(Comparable[] a) {</w:t>
+            </w:r>
+            <w:r>
+              <w:rPr>
+                <w:rFonts w:ascii="Consolas" w:hAnsi="Consolas" w:cs="Consolas"/>
+              </w:rPr>
+              <w:br/>
+              <w:t xml:space="preserve">        </w:t>
+            </w:r>
+            <w:r>
+              <w:rPr>
+                <w:rFonts w:ascii="Consolas" w:hAnsi="Consolas" w:cs="Consolas"/>
+                <w:iCs/>
+              </w:rPr>
+              <w:t>sort</w:t>
+            </w:r>
+            <w:r>
+              <w:rPr>
+                <w:rFonts w:ascii="Consolas" w:hAnsi="Consolas" w:cs="Consolas"/>
+              </w:rPr>
+              <w:t>(a, 0, a.</w:t>
+            </w:r>
+            <w:r>
+              <w:rPr>
+                <w:rFonts w:ascii="Consolas" w:hAnsi="Consolas" w:cs="Consolas"/>
+                <w:b/>
+                <w:bCs/>
+              </w:rPr>
+              <w:t>length</w:t>
+            </w:r>
+            <w:r>
+              <w:rPr>
+                <w:rFonts w:ascii="Consolas" w:hAnsi="Consolas" w:cs="Consolas"/>
+              </w:rPr>
+              <w:t>-1);</w:t>
+            </w:r>
+            <w:r>
+              <w:rPr>
+                <w:rFonts w:ascii="Consolas" w:hAnsi="Consolas" w:cs="Consolas"/>
+              </w:rPr>
+              <w:br/>
+              <w:t xml:space="preserve">    }</w:t>
+            </w:r>
+            <w:r>
+              <w:rPr>
+                <w:rFonts w:ascii="Consolas" w:hAnsi="Consolas" w:cs="Consolas"/>
+              </w:rPr>
+              <w:br/>
+            </w:r>
+            <w:r>
+              <w:rPr>
+                <w:rFonts w:ascii="Consolas" w:hAnsi="Consolas" w:cs="Consolas"/>
+              </w:rPr>
+              <w:br/>
+              <w:t xml:space="preserve">    </w:t>
+            </w:r>
+            <w:r>
+              <w:rPr>
+                <w:rFonts w:ascii="Consolas" w:hAnsi="Consolas" w:cs="Consolas"/>
+                <w:iCs/>
+              </w:rPr>
+              <w:t>/**</w:t>
+            </w:r>
+            <w:r>
+              <w:rPr>
+                <w:rFonts w:ascii="Consolas" w:hAnsi="Consolas" w:cs="Consolas"/>
+                <w:iCs/>
+              </w:rPr>
+              <w:br/>
+            </w:r>
+            <w:r>
+              <w:rPr>
+                <w:rFonts w:ascii="Consolas" w:hAnsi="Consolas" w:cs="Consolas"/>
+                <w:iCs/>
+              </w:rPr>
+              <w:lastRenderedPageBreak/>
+              <w:t xml:space="preserve">     * </w:t>
+            </w:r>
+            <w:proofErr w:type="gramStart"/>
+            <w:r>
+              <w:rPr>
+                <w:rFonts w:ascii="Consolas" w:hAnsi="Consolas" w:cs="Consolas"/>
+                <w:iCs/>
+              </w:rPr>
+              <w:t>快排</w:t>
+            </w:r>
+            <w:proofErr w:type="gramEnd"/>
+            <w:r>
+              <w:rPr>
+                <w:rFonts w:ascii="Consolas" w:hAnsi="Consolas" w:cs="Consolas"/>
+                <w:iCs/>
+              </w:rPr>
+              <w:br/>
+              <w:t xml:space="preserve">     */</w:t>
+            </w:r>
+            <w:r>
+              <w:rPr>
+                <w:rFonts w:ascii="Consolas" w:hAnsi="Consolas" w:cs="Consolas"/>
+                <w:iCs/>
+              </w:rPr>
+              <w:br/>
+              <w:t xml:space="preserve">    </w:t>
+            </w:r>
+            <w:r>
+              <w:rPr>
+                <w:rFonts w:ascii="Consolas" w:hAnsi="Consolas" w:cs="Consolas"/>
+                <w:b/>
+                <w:bCs/>
+              </w:rPr>
+              <w:t xml:space="preserve">private static void </w:t>
+            </w:r>
+            <w:r>
+              <w:rPr>
+                <w:rFonts w:ascii="Consolas" w:hAnsi="Consolas" w:cs="Consolas"/>
+              </w:rPr>
+              <w:t xml:space="preserve">sort(Comparable[] a, </w:t>
+            </w:r>
+            <w:proofErr w:type="spellStart"/>
+            <w:r>
+              <w:rPr>
+                <w:rFonts w:ascii="Consolas" w:hAnsi="Consolas" w:cs="Consolas"/>
+                <w:b/>
+                <w:bCs/>
+              </w:rPr>
+              <w:t>int</w:t>
+            </w:r>
+            <w:proofErr w:type="spellEnd"/>
+            <w:r>
+              <w:rPr>
+                <w:rFonts w:ascii="Consolas" w:hAnsi="Consolas" w:cs="Consolas"/>
+                <w:b/>
+                <w:bCs/>
+              </w:rPr>
+              <w:t xml:space="preserve"> </w:t>
+            </w:r>
+            <w:r>
+              <w:rPr>
+                <w:rFonts w:ascii="Consolas" w:hAnsi="Consolas" w:cs="Consolas"/>
+              </w:rPr>
+              <w:t xml:space="preserve">lo, </w:t>
+            </w:r>
+            <w:proofErr w:type="spellStart"/>
+            <w:r>
+              <w:rPr>
+                <w:rFonts w:ascii="Consolas" w:hAnsi="Consolas" w:cs="Consolas"/>
+                <w:b/>
+                <w:bCs/>
+              </w:rPr>
+              <w:t>int</w:t>
+            </w:r>
+            <w:proofErr w:type="spellEnd"/>
+            <w:r>
+              <w:rPr>
+                <w:rFonts w:ascii="Consolas" w:hAnsi="Consolas" w:cs="Consolas"/>
+                <w:b/>
+                <w:bCs/>
+              </w:rPr>
+              <w:t xml:space="preserve"> </w:t>
+            </w:r>
+            <w:r>
+              <w:rPr>
+                <w:rFonts w:ascii="Consolas" w:hAnsi="Consolas" w:cs="Consolas"/>
+              </w:rPr>
+              <w:t>hi) {</w:t>
+            </w:r>
+            <w:r>
+              <w:rPr>
+                <w:rFonts w:ascii="Consolas" w:hAnsi="Consolas" w:cs="Consolas"/>
+              </w:rPr>
+              <w:br/>
+              <w:t xml:space="preserve">        </w:t>
+            </w:r>
+            <w:r>
+              <w:rPr>
+                <w:rFonts w:ascii="Consolas" w:hAnsi="Consolas" w:cs="Consolas"/>
+                <w:b/>
+                <w:bCs/>
+                <w:highlight w:val="yellow"/>
+              </w:rPr>
+              <w:t>if</w:t>
+            </w:r>
+            <w:r>
+              <w:rPr>
+                <w:rFonts w:ascii="Consolas" w:hAnsi="Consolas" w:cs="Consolas"/>
+                <w:highlight w:val="yellow"/>
+              </w:rPr>
+              <w:t xml:space="preserve">(lo &gt;= hi) </w:t>
+            </w:r>
+            <w:r>
+              <w:rPr>
+                <w:rFonts w:ascii="Consolas" w:hAnsi="Consolas" w:cs="Consolas"/>
+                <w:b/>
+                <w:bCs/>
+                <w:highlight w:val="yellow"/>
+              </w:rPr>
+              <w:t>return</w:t>
+            </w:r>
+            <w:r>
+              <w:rPr>
+                <w:rFonts w:ascii="Consolas" w:hAnsi="Consolas" w:cs="Consolas"/>
+                <w:highlight w:val="yellow"/>
+              </w:rPr>
+              <w:t>;</w:t>
+            </w:r>
+            <w:r>
+              <w:rPr>
+                <w:rFonts w:ascii="Consolas" w:hAnsi="Consolas" w:cs="Consolas"/>
+              </w:rPr>
+              <w:br/>
+              <w:t xml:space="preserve">        </w:t>
+            </w:r>
+            <w:proofErr w:type="spellStart"/>
+            <w:r>
+              <w:rPr>
+                <w:rFonts w:ascii="Consolas" w:hAnsi="Consolas" w:cs="Consolas"/>
+                <w:b/>
+                <w:bCs/>
+              </w:rPr>
+              <w:t>int</w:t>
+            </w:r>
+            <w:proofErr w:type="spellEnd"/>
+            <w:r>
+              <w:rPr>
+                <w:rFonts w:ascii="Consolas" w:hAnsi="Consolas" w:cs="Consolas"/>
+                <w:b/>
+                <w:bCs/>
+              </w:rPr>
+              <w:t xml:space="preserve"> </w:t>
+            </w:r>
+            <w:r>
+              <w:rPr>
+                <w:rFonts w:ascii="Consolas" w:hAnsi="Consolas" w:cs="Consolas"/>
+              </w:rPr>
+              <w:t xml:space="preserve">part = </w:t>
+            </w:r>
+            <w:r>
+              <w:rPr>
+                <w:rFonts w:ascii="Consolas" w:hAnsi="Consolas" w:cs="Consolas"/>
+                <w:iCs/>
+              </w:rPr>
+              <w:t>partition</w:t>
+            </w:r>
+            <w:r>
+              <w:rPr>
+                <w:rFonts w:ascii="Consolas" w:hAnsi="Consolas" w:cs="Consolas"/>
+              </w:rPr>
+              <w:t>(a, lo, hi);</w:t>
+            </w:r>
+            <w:r>
+              <w:rPr>
+                <w:rFonts w:ascii="Consolas" w:hAnsi="Consolas" w:cs="Consolas"/>
+              </w:rPr>
+              <w:br/>
+              <w:t xml:space="preserve">        </w:t>
+            </w:r>
+            <w:r>
+              <w:rPr>
+                <w:rFonts w:ascii="Consolas" w:hAnsi="Consolas" w:cs="Consolas"/>
+                <w:iCs/>
+              </w:rPr>
+              <w:t>sort</w:t>
+            </w:r>
+            <w:r>
+              <w:rPr>
+                <w:rFonts w:ascii="Consolas" w:hAnsi="Consolas" w:cs="Consolas"/>
+              </w:rPr>
+              <w:t>(a, lo, part-1);</w:t>
+            </w:r>
+            <w:r>
+              <w:rPr>
+                <w:rFonts w:ascii="Consolas" w:hAnsi="Consolas" w:cs="Consolas"/>
+              </w:rPr>
+              <w:br/>
+              <w:t xml:space="preserve">        </w:t>
+            </w:r>
+            <w:r>
+              <w:rPr>
+                <w:rFonts w:ascii="Consolas" w:hAnsi="Consolas" w:cs="Consolas"/>
+                <w:iCs/>
+              </w:rPr>
+              <w:t>sort</w:t>
+            </w:r>
+            <w:r>
+              <w:rPr>
+                <w:rFonts w:ascii="Consolas" w:hAnsi="Consolas" w:cs="Consolas"/>
+              </w:rPr>
+              <w:t>(a, part+1, hi);</w:t>
+            </w:r>
+            <w:r>
+              <w:rPr>
+                <w:rFonts w:ascii="Consolas" w:hAnsi="Consolas" w:cs="Consolas"/>
+              </w:rPr>
+              <w:br/>
+              <w:t xml:space="preserve">    }</w:t>
+            </w:r>
+            <w:r>
+              <w:rPr>
+                <w:rFonts w:ascii="Consolas" w:hAnsi="Consolas" w:cs="Consolas"/>
+              </w:rPr>
+              <w:br/>
+            </w:r>
+            <w:r>
+              <w:rPr>
+                <w:rFonts w:ascii="Consolas" w:hAnsi="Consolas" w:cs="Consolas"/>
+              </w:rPr>
+              <w:br/>
+              <w:t xml:space="preserve">    </w:t>
+            </w:r>
+            <w:r>
+              <w:rPr>
+                <w:rFonts w:ascii="Consolas" w:hAnsi="Consolas" w:cs="Consolas"/>
+                <w:iCs/>
+              </w:rPr>
+              <w:t>/**</w:t>
+            </w:r>
+            <w:r>
+              <w:rPr>
+                <w:rFonts w:ascii="Consolas" w:hAnsi="Consolas" w:cs="Consolas"/>
+                <w:iCs/>
+              </w:rPr>
+              <w:br/>
+              <w:t xml:space="preserve">     * </w:t>
+            </w:r>
+            <w:r>
+              <w:rPr>
+                <w:rFonts w:ascii="Consolas" w:hAnsi="Consolas" w:cs="Consolas"/>
+                <w:iCs/>
+              </w:rPr>
+              <w:t>分区操作</w:t>
+            </w:r>
+            <w:r>
+              <w:rPr>
+                <w:rFonts w:ascii="Consolas" w:hAnsi="Consolas" w:cs="Consolas"/>
+                <w:iCs/>
+              </w:rPr>
+              <w:br/>
+              <w:t xml:space="preserve">     * </w:t>
+            </w:r>
+            <w:r>
+              <w:rPr>
+                <w:rFonts w:ascii="Consolas" w:hAnsi="Consolas" w:cs="Consolas"/>
+                <w:b/>
+                <w:bCs/>
+                <w:iCs/>
+              </w:rPr>
+              <w:t>@</w:t>
+            </w:r>
+            <w:proofErr w:type="spellStart"/>
+            <w:r>
+              <w:rPr>
+                <w:rFonts w:ascii="Consolas" w:hAnsi="Consolas" w:cs="Consolas"/>
+                <w:b/>
+                <w:bCs/>
+                <w:iCs/>
+              </w:rPr>
+              <w:t>param</w:t>
+            </w:r>
+            <w:proofErr w:type="spellEnd"/>
+            <w:r>
+              <w:rPr>
+                <w:rFonts w:ascii="Consolas" w:hAnsi="Consolas" w:cs="Consolas"/>
+                <w:b/>
+                <w:bCs/>
+                <w:iCs/>
+              </w:rPr>
+              <w:t xml:space="preserve"> a </w:t>
+            </w:r>
+            <w:r>
+              <w:rPr>
+                <w:rFonts w:ascii="Consolas" w:hAnsi="Consolas" w:cs="Consolas"/>
+                <w:iCs/>
+              </w:rPr>
+              <w:t>要分区的数组</w:t>
+            </w:r>
+            <w:r>
+              <w:rPr>
+                <w:rFonts w:ascii="Consolas" w:hAnsi="Consolas" w:cs="Consolas"/>
+                <w:iCs/>
+              </w:rPr>
+              <w:br/>
+              <w:t xml:space="preserve">     * </w:t>
+            </w:r>
+            <w:r>
+              <w:rPr>
+                <w:rFonts w:ascii="Consolas" w:hAnsi="Consolas" w:cs="Consolas"/>
+                <w:b/>
+                <w:bCs/>
+                <w:iCs/>
+              </w:rPr>
+              <w:t>@</w:t>
+            </w:r>
+            <w:proofErr w:type="spellStart"/>
+            <w:r>
+              <w:rPr>
+                <w:rFonts w:ascii="Consolas" w:hAnsi="Consolas" w:cs="Consolas"/>
+                <w:b/>
+                <w:bCs/>
+                <w:iCs/>
+              </w:rPr>
+              <w:t>param</w:t>
+            </w:r>
+            <w:proofErr w:type="spellEnd"/>
+            <w:r>
+              <w:rPr>
+                <w:rFonts w:ascii="Consolas" w:hAnsi="Consolas" w:cs="Consolas"/>
+                <w:b/>
+                <w:bCs/>
+                <w:iCs/>
+              </w:rPr>
+              <w:t xml:space="preserve"> lo </w:t>
+            </w:r>
+            <w:r>
+              <w:rPr>
+                <w:rFonts w:ascii="Consolas" w:hAnsi="Consolas" w:cs="Consolas"/>
+                <w:iCs/>
+              </w:rPr>
+              <w:t>要分区的左边界索引</w:t>
+            </w:r>
+            <w:r>
+              <w:rPr>
+                <w:rFonts w:ascii="Consolas" w:hAnsi="Consolas" w:cs="Consolas"/>
+                <w:iCs/>
+              </w:rPr>
+              <w:br/>
+              <w:t xml:space="preserve">     * </w:t>
+            </w:r>
+            <w:r>
+              <w:rPr>
+                <w:rFonts w:ascii="Consolas" w:hAnsi="Consolas" w:cs="Consolas"/>
+                <w:b/>
+                <w:bCs/>
+                <w:iCs/>
+              </w:rPr>
+              <w:t>@</w:t>
+            </w:r>
+            <w:proofErr w:type="spellStart"/>
+            <w:r>
+              <w:rPr>
+                <w:rFonts w:ascii="Consolas" w:hAnsi="Consolas" w:cs="Consolas"/>
+                <w:b/>
+                <w:bCs/>
+                <w:iCs/>
+              </w:rPr>
+              <w:t>param</w:t>
+            </w:r>
+            <w:proofErr w:type="spellEnd"/>
+            <w:r>
+              <w:rPr>
+                <w:rFonts w:ascii="Consolas" w:hAnsi="Consolas" w:cs="Consolas"/>
+                <w:b/>
+                <w:bCs/>
+                <w:iCs/>
+              </w:rPr>
+              <w:t xml:space="preserve"> hi </w:t>
+            </w:r>
+            <w:r>
+              <w:rPr>
+                <w:rFonts w:ascii="Consolas" w:hAnsi="Consolas" w:cs="Consolas"/>
+                <w:iCs/>
+              </w:rPr>
+              <w:t>要分区的右边界索引</w:t>
+            </w:r>
+            <w:r>
+              <w:rPr>
+                <w:rFonts w:ascii="Consolas" w:hAnsi="Consolas" w:cs="Consolas"/>
+                <w:iCs/>
+              </w:rPr>
+              <w:br/>
+              <w:t xml:space="preserve">     * </w:t>
+            </w:r>
+            <w:r>
+              <w:rPr>
+                <w:rFonts w:ascii="Consolas" w:hAnsi="Consolas" w:cs="Consolas"/>
+                <w:b/>
+                <w:bCs/>
+                <w:iCs/>
+              </w:rPr>
+              <w:t xml:space="preserve">@return </w:t>
+            </w:r>
+            <w:r>
+              <w:rPr>
+                <w:rFonts w:ascii="Consolas" w:hAnsi="Consolas" w:cs="Consolas"/>
+                <w:iCs/>
+              </w:rPr>
+              <w:t xml:space="preserve">pivot </w:t>
+            </w:r>
+            <w:r>
+              <w:rPr>
+                <w:rFonts w:ascii="Consolas" w:hAnsi="Consolas" w:cs="Consolas"/>
+                <w:iCs/>
+              </w:rPr>
+              <w:t>一个中心点，</w:t>
+            </w:r>
+            <w:r>
+              <w:rPr>
+                <w:rFonts w:ascii="Consolas" w:hAnsi="Consolas" w:cs="Consolas"/>
+                <w:iCs/>
+              </w:rPr>
+              <w:br/>
+              <w:t xml:space="preserve">     *          </w:t>
+            </w:r>
+            <w:r>
+              <w:rPr>
+                <w:rFonts w:ascii="Consolas" w:hAnsi="Consolas" w:cs="Consolas"/>
+                <w:iCs/>
+              </w:rPr>
+              <w:t>保证当</w:t>
+            </w:r>
+            <w:proofErr w:type="spellStart"/>
+            <w:r>
+              <w:rPr>
+                <w:rFonts w:ascii="Consolas" w:hAnsi="Consolas" w:cs="Consolas"/>
+                <w:iCs/>
+              </w:rPr>
+              <w:t>i</w:t>
+            </w:r>
+            <w:proofErr w:type="spellEnd"/>
+            <w:r>
+              <w:rPr>
+                <w:rFonts w:ascii="Consolas" w:hAnsi="Consolas" w:cs="Consolas"/>
+                <w:iCs/>
+              </w:rPr>
+              <w:t>&lt;</w:t>
+            </w:r>
+            <w:proofErr w:type="spellStart"/>
+            <w:r>
+              <w:rPr>
+                <w:rFonts w:ascii="Consolas" w:hAnsi="Consolas" w:cs="Consolas"/>
+                <w:iCs/>
+              </w:rPr>
+              <w:t>pivot,Comparable</w:t>
+            </w:r>
+            <w:proofErr w:type="spellEnd"/>
+            <w:r>
+              <w:rPr>
+                <w:rFonts w:ascii="Consolas" w:hAnsi="Consolas" w:cs="Consolas"/>
+                <w:iCs/>
+              </w:rPr>
+              <w:t>[</w:t>
+            </w:r>
+            <w:proofErr w:type="spellStart"/>
+            <w:r>
+              <w:rPr>
+                <w:rFonts w:ascii="Consolas" w:hAnsi="Consolas" w:cs="Consolas"/>
+                <w:iCs/>
+              </w:rPr>
+              <w:t>i</w:t>
+            </w:r>
+            <w:proofErr w:type="spellEnd"/>
+            <w:r>
+              <w:rPr>
+                <w:rFonts w:ascii="Consolas" w:hAnsi="Consolas" w:cs="Consolas"/>
+                <w:iCs/>
+              </w:rPr>
+              <w:t>] &lt;= Comparable[pivot]</w:t>
+            </w:r>
+            <w:r>
+              <w:rPr>
+                <w:rFonts w:ascii="Consolas" w:hAnsi="Consolas" w:cs="Consolas"/>
+                <w:iCs/>
+              </w:rPr>
+              <w:t>；当</w:t>
+            </w:r>
+            <w:proofErr w:type="spellStart"/>
+            <w:r>
+              <w:rPr>
+                <w:rFonts w:ascii="Consolas" w:hAnsi="Consolas" w:cs="Consolas"/>
+                <w:iCs/>
+              </w:rPr>
+              <w:t>i</w:t>
+            </w:r>
+            <w:proofErr w:type="spellEnd"/>
+            <w:r>
+              <w:rPr>
+                <w:rFonts w:ascii="Consolas" w:hAnsi="Consolas" w:cs="Consolas"/>
+                <w:iCs/>
+              </w:rPr>
+              <w:t>&gt;</w:t>
+            </w:r>
+            <w:proofErr w:type="spellStart"/>
+            <w:r>
+              <w:rPr>
+                <w:rFonts w:ascii="Consolas" w:hAnsi="Consolas" w:cs="Consolas"/>
+                <w:iCs/>
+              </w:rPr>
+              <w:t>pivot,Comparable</w:t>
+            </w:r>
+            <w:proofErr w:type="spellEnd"/>
+            <w:r>
+              <w:rPr>
+                <w:rFonts w:ascii="Consolas" w:hAnsi="Consolas" w:cs="Consolas"/>
+                <w:iCs/>
+              </w:rPr>
+              <w:t>[</w:t>
+            </w:r>
+            <w:proofErr w:type="spellStart"/>
+            <w:r>
+              <w:rPr>
+                <w:rFonts w:ascii="Consolas" w:hAnsi="Consolas" w:cs="Consolas"/>
+                <w:iCs/>
+              </w:rPr>
+              <w:t>i</w:t>
+            </w:r>
+            <w:proofErr w:type="spellEnd"/>
+            <w:r>
+              <w:rPr>
+                <w:rFonts w:ascii="Consolas" w:hAnsi="Consolas" w:cs="Consolas"/>
+                <w:iCs/>
+              </w:rPr>
+              <w:t>]&gt;=Comparable[pivot]</w:t>
+            </w:r>
+            <w:r>
+              <w:rPr>
+                <w:rFonts w:ascii="Consolas" w:hAnsi="Consolas" w:cs="Consolas"/>
+                <w:iCs/>
+              </w:rPr>
+              <w:br/>
+              <w:t xml:space="preserve">     */</w:t>
+            </w:r>
+            <w:r>
+              <w:rPr>
+                <w:rFonts w:ascii="Consolas" w:hAnsi="Consolas" w:cs="Consolas"/>
+                <w:iCs/>
+              </w:rPr>
+              <w:br/>
+              <w:t xml:space="preserve">    </w:t>
+            </w:r>
+            <w:r>
+              <w:rPr>
+                <w:rFonts w:ascii="Consolas" w:hAnsi="Consolas" w:cs="Consolas"/>
+                <w:b/>
+                <w:bCs/>
+              </w:rPr>
+              <w:t xml:space="preserve">private static </w:t>
+            </w:r>
+            <w:proofErr w:type="spellStart"/>
+            <w:r>
+              <w:rPr>
+                <w:rFonts w:ascii="Consolas" w:hAnsi="Consolas" w:cs="Consolas"/>
+                <w:b/>
+                <w:bCs/>
+              </w:rPr>
+              <w:t>int</w:t>
+            </w:r>
+            <w:proofErr w:type="spellEnd"/>
+            <w:r>
+              <w:rPr>
+                <w:rFonts w:ascii="Consolas" w:hAnsi="Consolas" w:cs="Consolas"/>
+                <w:b/>
+                <w:bCs/>
+              </w:rPr>
+              <w:t xml:space="preserve"> </w:t>
+            </w:r>
+            <w:r>
+              <w:rPr>
+                <w:rFonts w:ascii="Consolas" w:hAnsi="Consolas" w:cs="Consolas"/>
+              </w:rPr>
+              <w:t xml:space="preserve">partition(Comparable[] a, </w:t>
+            </w:r>
+            <w:proofErr w:type="spellStart"/>
+            <w:r>
+              <w:rPr>
+                <w:rFonts w:ascii="Consolas" w:hAnsi="Consolas" w:cs="Consolas"/>
+                <w:b/>
+                <w:bCs/>
+              </w:rPr>
+              <w:t>int</w:t>
+            </w:r>
+            <w:proofErr w:type="spellEnd"/>
+            <w:r>
+              <w:rPr>
+                <w:rFonts w:ascii="Consolas" w:hAnsi="Consolas" w:cs="Consolas"/>
+                <w:b/>
+                <w:bCs/>
+              </w:rPr>
+              <w:t xml:space="preserve"> </w:t>
+            </w:r>
+            <w:r>
+              <w:rPr>
+                <w:rFonts w:ascii="Consolas" w:hAnsi="Consolas" w:cs="Consolas"/>
+              </w:rPr>
+              <w:t xml:space="preserve">lo, </w:t>
+            </w:r>
+            <w:proofErr w:type="spellStart"/>
+            <w:r>
+              <w:rPr>
+                <w:rFonts w:ascii="Consolas" w:hAnsi="Consolas" w:cs="Consolas"/>
+                <w:b/>
+                <w:bCs/>
+              </w:rPr>
+              <w:t>int</w:t>
+            </w:r>
+            <w:proofErr w:type="spellEnd"/>
+            <w:r>
+              <w:rPr>
+                <w:rFonts w:ascii="Consolas" w:hAnsi="Consolas" w:cs="Consolas"/>
+                <w:b/>
+                <w:bCs/>
+              </w:rPr>
+              <w:t xml:space="preserve"> </w:t>
+            </w:r>
+            <w:r>
+              <w:rPr>
+                <w:rFonts w:ascii="Consolas" w:hAnsi="Consolas" w:cs="Consolas"/>
+              </w:rPr>
+              <w:t>hi) {</w:t>
+            </w:r>
+            <w:r>
+              <w:rPr>
+                <w:rFonts w:ascii="Consolas" w:hAnsi="Consolas" w:cs="Consolas"/>
+              </w:rPr>
+              <w:br/>
+              <w:t xml:space="preserve">        </w:t>
+            </w:r>
+            <w:proofErr w:type="spellStart"/>
+            <w:r>
+              <w:rPr>
+                <w:rFonts w:ascii="Consolas" w:hAnsi="Consolas" w:cs="Consolas"/>
+                <w:b/>
+                <w:bCs/>
+              </w:rPr>
+              <w:t>int</w:t>
+            </w:r>
+            <w:proofErr w:type="spellEnd"/>
+            <w:r>
+              <w:rPr>
+                <w:rFonts w:ascii="Consolas" w:hAnsi="Consolas" w:cs="Consolas"/>
+                <w:b/>
+                <w:bCs/>
+              </w:rPr>
+              <w:t xml:space="preserve"> </w:t>
+            </w:r>
+            <w:proofErr w:type="spellStart"/>
+            <w:r>
+              <w:rPr>
+                <w:rFonts w:ascii="Consolas" w:hAnsi="Consolas" w:cs="Consolas"/>
+              </w:rPr>
+              <w:t>i</w:t>
+            </w:r>
+            <w:proofErr w:type="spellEnd"/>
+            <w:r>
+              <w:rPr>
+                <w:rFonts w:ascii="Consolas" w:hAnsi="Consolas" w:cs="Consolas"/>
+              </w:rPr>
+              <w:t xml:space="preserve"> = lo, j = hi+1;</w:t>
+            </w:r>
+            <w:r>
+              <w:rPr>
+                <w:rFonts w:ascii="Consolas" w:hAnsi="Consolas" w:cs="Consolas"/>
+              </w:rPr>
+              <w:br/>
+              <w:t xml:space="preserve">        </w:t>
+            </w:r>
+            <w:r>
+              <w:rPr>
+                <w:rFonts w:ascii="Consolas" w:hAnsi="Consolas" w:cs="Consolas"/>
+                <w:b/>
+                <w:bCs/>
+              </w:rPr>
+              <w:t>while</w:t>
+            </w:r>
+            <w:r>
+              <w:rPr>
+                <w:rFonts w:ascii="Consolas" w:hAnsi="Consolas" w:cs="Consolas"/>
+              </w:rPr>
+              <w:t>(</w:t>
+            </w:r>
+            <w:r>
+              <w:rPr>
+                <w:rFonts w:ascii="Consolas" w:hAnsi="Consolas" w:cs="Consolas"/>
+                <w:b/>
+                <w:bCs/>
+              </w:rPr>
+              <w:t>true</w:t>
+            </w:r>
+            <w:r>
+              <w:rPr>
+                <w:rFonts w:ascii="Consolas" w:hAnsi="Consolas" w:cs="Consolas"/>
+              </w:rPr>
+              <w:t>) {</w:t>
+            </w:r>
+            <w:r>
+              <w:rPr>
+                <w:rFonts w:ascii="Consolas" w:hAnsi="Consolas" w:cs="Consolas"/>
+                <w:iCs/>
+              </w:rPr>
+              <w:br/>
+              <w:t xml:space="preserve">            </w:t>
+            </w:r>
+            <w:r>
+              <w:rPr>
+                <w:rFonts w:ascii="Consolas" w:hAnsi="Consolas" w:cs="Consolas"/>
+                <w:b/>
+                <w:bCs/>
+              </w:rPr>
+              <w:t>while</w:t>
+            </w:r>
+            <w:r>
+              <w:rPr>
+                <w:rFonts w:ascii="Consolas" w:hAnsi="Consolas" w:cs="Consolas"/>
+              </w:rPr>
+              <w:t>(</w:t>
+            </w:r>
+            <w:r>
+              <w:rPr>
+                <w:rFonts w:ascii="Consolas" w:hAnsi="Consolas" w:cs="Consolas"/>
+                <w:iCs/>
+              </w:rPr>
+              <w:t>less</w:t>
+            </w:r>
+            <w:r>
+              <w:rPr>
+                <w:rFonts w:ascii="Consolas" w:hAnsi="Consolas" w:cs="Consolas"/>
+              </w:rPr>
+              <w:t>(a[++</w:t>
+            </w:r>
+            <w:proofErr w:type="spellStart"/>
+            <w:r>
+              <w:rPr>
+                <w:rFonts w:ascii="Consolas" w:hAnsi="Consolas" w:cs="Consolas"/>
+              </w:rPr>
+              <w:t>i</w:t>
+            </w:r>
+            <w:proofErr w:type="spellEnd"/>
+            <w:r>
+              <w:rPr>
+                <w:rFonts w:ascii="Consolas" w:hAnsi="Consolas" w:cs="Consolas"/>
+              </w:rPr>
+              <w:t>], a[lo])) {</w:t>
+            </w:r>
+            <w:r>
+              <w:rPr>
+                <w:rFonts w:ascii="Consolas" w:hAnsi="Consolas" w:cs="Consolas"/>
+              </w:rPr>
+              <w:br/>
+              <w:t xml:space="preserve">                </w:t>
+            </w:r>
+            <w:r>
+              <w:rPr>
+                <w:rFonts w:ascii="Consolas" w:hAnsi="Consolas" w:cs="Consolas"/>
+                <w:b/>
+                <w:bCs/>
+              </w:rPr>
+              <w:t>if</w:t>
+            </w:r>
+            <w:r>
+              <w:rPr>
+                <w:rFonts w:ascii="Consolas" w:hAnsi="Consolas" w:cs="Consolas"/>
+              </w:rPr>
+              <w:t>(</w:t>
+            </w:r>
+            <w:proofErr w:type="spellStart"/>
+            <w:r>
+              <w:rPr>
+                <w:rFonts w:ascii="Consolas" w:hAnsi="Consolas" w:cs="Consolas"/>
+              </w:rPr>
+              <w:t>i</w:t>
+            </w:r>
+            <w:proofErr w:type="spellEnd"/>
+            <w:r>
+              <w:rPr>
+                <w:rFonts w:ascii="Consolas" w:hAnsi="Consolas" w:cs="Consolas"/>
+              </w:rPr>
+              <w:t xml:space="preserve"> == hi)</w:t>
+            </w:r>
+            <w:r>
+              <w:rPr>
+                <w:rFonts w:ascii="Consolas" w:hAnsi="Consolas" w:cs="Consolas"/>
+              </w:rPr>
+              <w:br/>
+              <w:t xml:space="preserve">                    </w:t>
+            </w:r>
+            <w:r>
+              <w:rPr>
+                <w:rFonts w:ascii="Consolas" w:hAnsi="Consolas" w:cs="Consolas"/>
+                <w:b/>
+                <w:bCs/>
+              </w:rPr>
+              <w:t>break</w:t>
+            </w:r>
+            <w:r>
+              <w:rPr>
+                <w:rFonts w:ascii="Consolas" w:hAnsi="Consolas" w:cs="Consolas"/>
+              </w:rPr>
+              <w:t>;</w:t>
+            </w:r>
+            <w:r>
+              <w:rPr>
+                <w:rFonts w:ascii="Consolas" w:hAnsi="Consolas" w:cs="Consolas"/>
+              </w:rPr>
+              <w:br/>
+              <w:t xml:space="preserve">            }</w:t>
+            </w:r>
+            <w:r>
+              <w:rPr>
+                <w:rFonts w:ascii="Consolas" w:hAnsi="Consolas" w:cs="Consolas"/>
+                <w:iCs/>
+              </w:rPr>
+              <w:br/>
+              <w:t xml:space="preserve">            </w:t>
+            </w:r>
+            <w:r>
+              <w:rPr>
+                <w:rFonts w:ascii="Consolas" w:hAnsi="Consolas" w:cs="Consolas"/>
+                <w:b/>
+                <w:bCs/>
+              </w:rPr>
+              <w:t>while</w:t>
+            </w:r>
+            <w:r>
+              <w:rPr>
+                <w:rFonts w:ascii="Consolas" w:hAnsi="Consolas" w:cs="Consolas"/>
+              </w:rPr>
+              <w:t>(</w:t>
+            </w:r>
+            <w:r>
+              <w:rPr>
+                <w:rFonts w:ascii="Consolas" w:hAnsi="Consolas" w:cs="Consolas"/>
+                <w:iCs/>
+              </w:rPr>
+              <w:t>less</w:t>
+            </w:r>
+            <w:r>
+              <w:rPr>
+                <w:rFonts w:ascii="Consolas" w:hAnsi="Consolas" w:cs="Consolas"/>
+              </w:rPr>
+              <w:t>(a[lo], a[--j]));</w:t>
+            </w:r>
+            <w:r>
+              <w:rPr>
+                <w:rFonts w:ascii="Consolas" w:hAnsi="Consolas" w:cs="Consolas"/>
+              </w:rPr>
+              <w:br/>
+              <w:t xml:space="preserve">            </w:t>
+            </w:r>
+            <w:r>
+              <w:rPr>
+                <w:rFonts w:ascii="Consolas" w:hAnsi="Consolas" w:cs="Consolas"/>
+                <w:b/>
+                <w:bCs/>
+              </w:rPr>
+              <w:t>if</w:t>
+            </w:r>
+            <w:r>
+              <w:rPr>
+                <w:rFonts w:ascii="Consolas" w:hAnsi="Consolas" w:cs="Consolas"/>
+              </w:rPr>
+              <w:t>(</w:t>
+            </w:r>
+            <w:proofErr w:type="spellStart"/>
+            <w:r>
+              <w:rPr>
+                <w:rFonts w:ascii="Consolas" w:hAnsi="Consolas" w:cs="Consolas"/>
+              </w:rPr>
+              <w:t>i</w:t>
+            </w:r>
+            <w:proofErr w:type="spellEnd"/>
+            <w:r>
+              <w:rPr>
+                <w:rFonts w:ascii="Consolas" w:hAnsi="Consolas" w:cs="Consolas"/>
+              </w:rPr>
+              <w:t xml:space="preserve"> &gt;= j) </w:t>
+            </w:r>
+            <w:r>
+              <w:rPr>
+                <w:rFonts w:ascii="Consolas" w:hAnsi="Consolas" w:cs="Consolas"/>
+                <w:b/>
+                <w:bCs/>
+              </w:rPr>
+              <w:t>break</w:t>
+            </w:r>
+            <w:r>
+              <w:rPr>
+                <w:rFonts w:ascii="Consolas" w:hAnsi="Consolas" w:cs="Consolas"/>
+              </w:rPr>
+              <w:t>;</w:t>
+            </w:r>
+            <w:r>
+              <w:rPr>
+                <w:rFonts w:ascii="Consolas" w:hAnsi="Consolas" w:cs="Consolas"/>
+              </w:rPr>
+              <w:br/>
+              <w:t xml:space="preserve">            </w:t>
+            </w:r>
+            <w:proofErr w:type="spellStart"/>
+            <w:r>
+              <w:rPr>
+                <w:rFonts w:ascii="Consolas" w:hAnsi="Consolas" w:cs="Consolas"/>
+                <w:iCs/>
+              </w:rPr>
+              <w:t>exch</w:t>
+            </w:r>
+            <w:proofErr w:type="spellEnd"/>
+            <w:r>
+              <w:rPr>
+                <w:rFonts w:ascii="Consolas" w:hAnsi="Consolas" w:cs="Consolas"/>
+              </w:rPr>
+              <w:t xml:space="preserve">(a, </w:t>
+            </w:r>
+            <w:proofErr w:type="spellStart"/>
+            <w:r>
+              <w:rPr>
+                <w:rFonts w:ascii="Consolas" w:hAnsi="Consolas" w:cs="Consolas"/>
+              </w:rPr>
+              <w:t>i</w:t>
+            </w:r>
+            <w:proofErr w:type="spellEnd"/>
+            <w:r>
+              <w:rPr>
+                <w:rFonts w:ascii="Consolas" w:hAnsi="Consolas" w:cs="Consolas"/>
+              </w:rPr>
+              <w:t>, j);</w:t>
+            </w:r>
+            <w:r>
+              <w:rPr>
+                <w:rFonts w:ascii="Consolas" w:hAnsi="Consolas" w:cs="Consolas"/>
+              </w:rPr>
+              <w:br/>
+              <w:t xml:space="preserve">        }</w:t>
+            </w:r>
+          </w:p>
+          <w:p>
+            <w:pPr>
+              <w:spacing w:line="400" w:lineRule="exact"/>
+              <w:rPr>
+                <w:rFonts w:ascii="Consolas" w:hAnsi="Consolas" w:cs="Consolas"/>
+              </w:rPr>
+            </w:pPr>
+            <w:r>
+              <w:rPr>
+                <w:rFonts w:ascii="Consolas" w:hAnsi="Consolas" w:cs="Consolas"/>
+              </w:rPr>
+              <w:t>//</w:t>
+            </w:r>
+            <w:r>
+              <w:rPr>
+                <w:rFonts w:ascii="Consolas" w:hAnsi="Consolas" w:cs="Consolas"/>
+              </w:rPr>
+              <w:t>将</w:t>
+            </w:r>
+            <w:r>
+              <w:rPr>
+                <w:rFonts w:ascii="Consolas" w:hAnsi="Consolas" w:cs="Consolas"/>
+              </w:rPr>
+              <w:t>a[lo]</w:t>
+            </w:r>
+            <w:r>
+              <w:rPr>
+                <w:rFonts w:ascii="Consolas" w:hAnsi="Consolas" w:cs="Consolas"/>
+              </w:rPr>
+              <w:t>与</w:t>
+            </w:r>
+            <w:r>
+              <w:rPr>
+                <w:rFonts w:ascii="Consolas" w:hAnsi="Consolas" w:cs="Consolas"/>
+              </w:rPr>
+              <w:t>a[j]</w:t>
+            </w:r>
+            <w:r>
+              <w:rPr>
+                <w:rFonts w:ascii="Consolas" w:hAnsi="Consolas" w:cs="Consolas"/>
+              </w:rPr>
+              <w:t>交换，为什么是</w:t>
+            </w:r>
+            <w:r>
+              <w:rPr>
+                <w:rFonts w:ascii="Consolas" w:hAnsi="Consolas" w:cs="Consolas"/>
+              </w:rPr>
+              <w:t>j</w:t>
+            </w:r>
+            <w:r>
+              <w:rPr>
+                <w:rFonts w:ascii="Consolas" w:hAnsi="Consolas" w:cs="Consolas"/>
+              </w:rPr>
+              <w:t>呢，因为</w:t>
+            </w:r>
+            <w:r>
+              <w:rPr>
+                <w:rFonts w:ascii="Consolas" w:hAnsi="Consolas" w:cs="Consolas"/>
+              </w:rPr>
+              <w:t>a[j]&lt;=a[lo],a[</w:t>
+            </w:r>
+            <w:proofErr w:type="spellStart"/>
+            <w:r>
+              <w:rPr>
+                <w:rFonts w:ascii="Consolas" w:hAnsi="Consolas" w:cs="Consolas"/>
+              </w:rPr>
+              <w:t>i</w:t>
+            </w:r>
+            <w:proofErr w:type="spellEnd"/>
+            <w:r>
+              <w:rPr>
+                <w:rFonts w:ascii="Consolas" w:hAnsi="Consolas" w:cs="Consolas"/>
+              </w:rPr>
+              <w:t>]&gt;=a[lo]</w:t>
+            </w:r>
+            <w:r>
+              <w:rPr>
+                <w:rFonts w:ascii="Consolas" w:hAnsi="Consolas" w:cs="Consolas"/>
+              </w:rPr>
+              <w:br/>
+              <w:t xml:space="preserve">        </w:t>
+            </w:r>
+            <w:proofErr w:type="spellStart"/>
+            <w:r>
+              <w:rPr>
+                <w:rFonts w:ascii="Consolas" w:hAnsi="Consolas" w:cs="Consolas"/>
+                <w:iCs/>
+              </w:rPr>
+              <w:t>exch</w:t>
+            </w:r>
+            <w:proofErr w:type="spellEnd"/>
+            <w:r>
+              <w:rPr>
+                <w:rFonts w:ascii="Consolas" w:hAnsi="Consolas" w:cs="Consolas"/>
+              </w:rPr>
+              <w:t>(a, lo, j);</w:t>
+            </w:r>
+            <w:r>
+              <w:rPr>
+                <w:rFonts w:ascii="Consolas" w:hAnsi="Consolas" w:cs="Consolas"/>
+              </w:rPr>
+              <w:br/>
+              <w:t xml:space="preserve">        </w:t>
+            </w:r>
+            <w:r>
+              <w:rPr>
+                <w:rFonts w:ascii="Consolas" w:hAnsi="Consolas" w:cs="Consolas"/>
+                <w:b/>
+                <w:bCs/>
+              </w:rPr>
+              <w:t xml:space="preserve">return </w:t>
+            </w:r>
+            <w:r>
+              <w:rPr>
+                <w:rFonts w:ascii="Consolas" w:hAnsi="Consolas" w:cs="Consolas"/>
+              </w:rPr>
+              <w:t>j;</w:t>
+            </w:r>
+            <w:r>
+              <w:rPr>
+                <w:rFonts w:ascii="Consolas" w:hAnsi="Consolas" w:cs="Consolas"/>
+              </w:rPr>
+              <w:br/>
+              <w:t xml:space="preserve">    }</w:t>
+            </w:r>
+            <w:r>
+              <w:rPr>
+                <w:rFonts w:ascii="Consolas" w:hAnsi="Consolas" w:cs="Consolas"/>
+              </w:rPr>
+              <w:br/>
+            </w:r>
+            <w:r>
+              <w:rPr>
+                <w:rFonts w:ascii="Consolas" w:hAnsi="Consolas" w:cs="Consolas"/>
+              </w:rPr>
+              <w:br/>
+            </w:r>
+            <w:r>
+              <w:rPr>
+                <w:rFonts w:ascii="Consolas" w:hAnsi="Consolas" w:cs="Consolas"/>
+              </w:rPr>
+              <w:lastRenderedPageBreak/>
+              <w:t xml:space="preserve">    </w:t>
+            </w:r>
+            <w:r>
+              <w:rPr>
+                <w:rFonts w:ascii="Consolas" w:hAnsi="Consolas" w:cs="Consolas"/>
+                <w:b/>
+                <w:bCs/>
+              </w:rPr>
+              <w:t xml:space="preserve">private static </w:t>
+            </w:r>
+            <w:proofErr w:type="spellStart"/>
+            <w:r>
+              <w:rPr>
+                <w:rFonts w:ascii="Consolas" w:hAnsi="Consolas" w:cs="Consolas"/>
+                <w:b/>
+                <w:bCs/>
+              </w:rPr>
+              <w:t>boolean</w:t>
+            </w:r>
+            <w:proofErr w:type="spellEnd"/>
+            <w:r>
+              <w:rPr>
+                <w:rFonts w:ascii="Consolas" w:hAnsi="Consolas" w:cs="Consolas"/>
+                <w:b/>
+                <w:bCs/>
+              </w:rPr>
+              <w:t xml:space="preserve"> </w:t>
+            </w:r>
+            <w:r>
+              <w:rPr>
+                <w:rFonts w:ascii="Consolas" w:hAnsi="Consolas" w:cs="Consolas"/>
+              </w:rPr>
+              <w:t xml:space="preserve">less(Comparable </w:t>
+            </w:r>
+            <w:proofErr w:type="spellStart"/>
+            <w:r>
+              <w:rPr>
+                <w:rFonts w:ascii="Consolas" w:hAnsi="Consolas" w:cs="Consolas"/>
+              </w:rPr>
+              <w:t>i</w:t>
+            </w:r>
+            <w:proofErr w:type="spellEnd"/>
+            <w:r>
+              <w:rPr>
+                <w:rFonts w:ascii="Consolas" w:hAnsi="Consolas" w:cs="Consolas"/>
+              </w:rPr>
+              <w:t>, Comparable j) {</w:t>
+            </w:r>
+            <w:r>
+              <w:rPr>
+                <w:rFonts w:ascii="Consolas" w:hAnsi="Consolas" w:cs="Consolas"/>
+              </w:rPr>
+              <w:br/>
+              <w:t xml:space="preserve">        </w:t>
+            </w:r>
+            <w:r>
+              <w:rPr>
+                <w:rFonts w:ascii="Consolas" w:hAnsi="Consolas" w:cs="Consolas"/>
+                <w:b/>
+                <w:bCs/>
+              </w:rPr>
+              <w:t xml:space="preserve">return </w:t>
+            </w:r>
+            <w:proofErr w:type="spellStart"/>
+            <w:r>
+              <w:rPr>
+                <w:rFonts w:ascii="Consolas" w:hAnsi="Consolas" w:cs="Consolas"/>
+              </w:rPr>
+              <w:t>i.compareTo</w:t>
+            </w:r>
+            <w:proofErr w:type="spellEnd"/>
+            <w:r>
+              <w:rPr>
+                <w:rFonts w:ascii="Consolas" w:hAnsi="Consolas" w:cs="Consolas"/>
+              </w:rPr>
+              <w:t>(j) &lt; 0;</w:t>
+            </w:r>
+            <w:r>
+              <w:rPr>
+                <w:rFonts w:ascii="Consolas" w:hAnsi="Consolas" w:cs="Consolas"/>
+              </w:rPr>
+              <w:br/>
+              <w:t xml:space="preserve">    }</w:t>
+            </w:r>
+            <w:r>
+              <w:rPr>
+                <w:rFonts w:ascii="Consolas" w:hAnsi="Consolas" w:cs="Consolas"/>
+              </w:rPr>
+              <w:br/>
+            </w:r>
+            <w:r>
+              <w:rPr>
+                <w:rFonts w:ascii="Consolas" w:hAnsi="Consolas" w:cs="Consolas"/>
+              </w:rPr>
+              <w:br/>
+              <w:t xml:space="preserve">    </w:t>
+            </w:r>
+            <w:r>
+              <w:rPr>
+                <w:rFonts w:ascii="Consolas" w:hAnsi="Consolas" w:cs="Consolas"/>
+                <w:b/>
+                <w:bCs/>
+              </w:rPr>
+              <w:t xml:space="preserve">private static void </w:t>
+            </w:r>
+            <w:proofErr w:type="spellStart"/>
+            <w:r>
+              <w:rPr>
+                <w:rFonts w:ascii="Consolas" w:hAnsi="Consolas" w:cs="Consolas"/>
+              </w:rPr>
+              <w:t>exch</w:t>
+            </w:r>
+            <w:proofErr w:type="spellEnd"/>
+            <w:r>
+              <w:rPr>
+                <w:rFonts w:ascii="Consolas" w:hAnsi="Consolas" w:cs="Consolas"/>
+              </w:rPr>
+              <w:t xml:space="preserve">(Comparable[] a, </w:t>
+            </w:r>
+            <w:proofErr w:type="spellStart"/>
+            <w:r>
+              <w:rPr>
+                <w:rFonts w:ascii="Consolas" w:hAnsi="Consolas" w:cs="Consolas"/>
+                <w:b/>
+                <w:bCs/>
+              </w:rPr>
+              <w:t>int</w:t>
+            </w:r>
+            <w:proofErr w:type="spellEnd"/>
+            <w:r>
+              <w:rPr>
+                <w:rFonts w:ascii="Consolas" w:hAnsi="Consolas" w:cs="Consolas"/>
+                <w:b/>
+                <w:bCs/>
+              </w:rPr>
+              <w:t xml:space="preserve"> </w:t>
+            </w:r>
+            <w:proofErr w:type="spellStart"/>
+            <w:r>
+              <w:rPr>
+                <w:rFonts w:ascii="Consolas" w:hAnsi="Consolas" w:cs="Consolas"/>
+              </w:rPr>
+              <w:t>i</w:t>
+            </w:r>
+            <w:proofErr w:type="spellEnd"/>
+            <w:r>
+              <w:rPr>
+                <w:rFonts w:ascii="Consolas" w:hAnsi="Consolas" w:cs="Consolas"/>
+              </w:rPr>
+              <w:t xml:space="preserve">, </w:t>
+            </w:r>
+            <w:proofErr w:type="spellStart"/>
+            <w:r>
+              <w:rPr>
+                <w:rFonts w:ascii="Consolas" w:hAnsi="Consolas" w:cs="Consolas"/>
+                <w:b/>
+                <w:bCs/>
+              </w:rPr>
+              <w:t>int</w:t>
+            </w:r>
+            <w:proofErr w:type="spellEnd"/>
+            <w:r>
+              <w:rPr>
+                <w:rFonts w:ascii="Consolas" w:hAnsi="Consolas" w:cs="Consolas"/>
+                <w:b/>
+                <w:bCs/>
+              </w:rPr>
+              <w:t xml:space="preserve"> </w:t>
+            </w:r>
+            <w:r>
+              <w:rPr>
+                <w:rFonts w:ascii="Consolas" w:hAnsi="Consolas" w:cs="Consolas"/>
+              </w:rPr>
+              <w:t>j) {</w:t>
+            </w:r>
+            <w:r>
+              <w:rPr>
+                <w:rFonts w:ascii="Consolas" w:hAnsi="Consolas" w:cs="Consolas"/>
+              </w:rPr>
+              <w:br/>
+              <w:t xml:space="preserve">        Comparable temp = a[j];</w:t>
+            </w:r>
+            <w:r>
+              <w:rPr>
+                <w:rFonts w:ascii="Consolas" w:hAnsi="Consolas" w:cs="Consolas"/>
+              </w:rPr>
+              <w:br/>
+              <w:t xml:space="preserve">        a[j] = a[</w:t>
+            </w:r>
+            <w:proofErr w:type="spellStart"/>
+            <w:r>
+              <w:rPr>
+                <w:rFonts w:ascii="Consolas" w:hAnsi="Consolas" w:cs="Consolas"/>
+              </w:rPr>
+              <w:t>i</w:t>
+            </w:r>
+            <w:proofErr w:type="spellEnd"/>
+            <w:r>
+              <w:rPr>
+                <w:rFonts w:ascii="Consolas" w:hAnsi="Consolas" w:cs="Consolas"/>
+              </w:rPr>
+              <w:t>];</w:t>
+            </w:r>
+            <w:r>
+              <w:rPr>
+                <w:rFonts w:ascii="Consolas" w:hAnsi="Consolas" w:cs="Consolas"/>
+              </w:rPr>
+              <w:br/>
+              <w:t xml:space="preserve">        a[</w:t>
+            </w:r>
+            <w:proofErr w:type="spellStart"/>
+            <w:r>
+              <w:rPr>
+                <w:rFonts w:ascii="Consolas" w:hAnsi="Consolas" w:cs="Consolas"/>
+              </w:rPr>
+              <w:t>i</w:t>
+            </w:r>
+            <w:proofErr w:type="spellEnd"/>
+            <w:r>
+              <w:rPr>
+                <w:rFonts w:ascii="Consolas" w:hAnsi="Consolas" w:cs="Consolas"/>
+              </w:rPr>
+              <w:t>] = temp;</w:t>
+            </w:r>
+            <w:r>
+              <w:rPr>
+                <w:rFonts w:ascii="Consolas" w:hAnsi="Consolas" w:cs="Consolas"/>
+              </w:rPr>
+              <w:br/>
+              <w:t xml:space="preserve">    }</w:t>
+            </w:r>
+            <w:r>
+              <w:rPr>
+                <w:rFonts w:ascii="Consolas" w:hAnsi="Consolas" w:cs="Consolas"/>
+              </w:rPr>
+              <w:br/>
+              <w:t>}</w:t>
+            </w:r>
+          </w:p>
+          <w:p>
+            <w:pPr>
+              <w:spacing w:line="400" w:lineRule="exact"/>
+              <w:rPr>
+                <w:rFonts w:ascii="Consolas" w:hAnsi="Consolas" w:cs="Consolas"/>
+              </w:rPr>
+            </w:pPr>
+          </w:p>
+        </w:tc>
+      </w:tr>
+    </w:tbl>
+    <w:p>
+      <w:pPr>
+        <w:spacing w:line="400" w:lineRule="exact"/>
+        <w:rPr>
+          <w:rFonts w:ascii="Consolas" w:hAnsi="Consolas" w:cs="Consolas"/>
+        </w:rPr>
+      </w:pPr>
+    </w:p>
+    <w:p>
+      <w:pPr>
+        <w:spacing w:line="400" w:lineRule="exact"/>
+        <w:rPr>
+          <w:rFonts w:ascii="Consolas" w:hAnsi="Consolas" w:cs="Consolas"/>
+        </w:rPr>
+      </w:pPr>
+      <w:r>
+        <w:rPr>
+          <w:rFonts w:ascii="Consolas" w:hAnsi="Consolas" w:cs="Consolas"/>
+          <w:b/>
+        </w:rPr>
+        <w:t>算法改进</w:t>
+      </w:r>
+      <w:r>
+        <w:rPr>
+          <w:rFonts w:ascii="Consolas" w:hAnsi="Consolas" w:cs="Consolas"/>
+        </w:rPr>
+        <w:t>：</w:t>
+      </w:r>
+    </w:p>
+    <w:p>
+      <w:pPr>
+        <w:pStyle w:val="a3"/>
+        <w:numPr>
+          <w:ilvl w:val="0"/>
+          <w:numId w:val="6"/>
+        </w:numPr>
+        <w:spacing w:line="400" w:lineRule="exact"/>
+        <w:ind w:firstLineChars="0"/>
+        <w:rPr>
+          <w:rFonts w:ascii="Consolas" w:hAnsi="Consolas" w:cs="Consolas"/>
+        </w:rPr>
+      </w:pPr>
+      <w:r>
+        <w:rPr>
+          <w:rFonts w:ascii="Consolas" w:hAnsi="Consolas" w:cs="Consolas"/>
+        </w:rPr>
+        <w:t>切换到插入排序</w:t>
+      </w:r>
+    </w:p>
+    <w:p>
+      <w:pPr>
+        <w:pStyle w:val="a3"/>
+        <w:spacing w:line="400" w:lineRule="exact"/>
+        <w:ind w:firstLineChars="0" w:firstLine="360"/>
+        <w:rPr>
+          <w:rFonts w:ascii="Consolas" w:hAnsi="Consolas" w:cs="Consolas"/>
+        </w:rPr>
+      </w:pPr>
+      <w:r>
+        <w:rPr>
+          <w:rFonts w:ascii="Consolas" w:hAnsi="Consolas" w:cs="Consolas"/>
+        </w:rPr>
+        <w:t>对于小数组，快速排序比插入排序慢，因为递归，快速排序的</w:t>
+      </w:r>
+      <w:r>
+        <w:rPr>
+          <w:rFonts w:ascii="Consolas" w:hAnsi="Consolas" w:cs="Consolas"/>
+        </w:rPr>
+        <w:t>sort()</w:t>
+      </w:r>
+      <w:r>
+        <w:rPr>
+          <w:rFonts w:ascii="Consolas" w:hAnsi="Consolas" w:cs="Consolas"/>
+        </w:rPr>
+        <w:t>方法在小数组中也会调用自己。</w:t>
+      </w:r>
+    </w:p>
+    <w:p>
+      <w:pPr>
+        <w:pStyle w:val="a3"/>
+        <w:spacing w:line="400" w:lineRule="exact"/>
+        <w:ind w:firstLineChars="0" w:firstLine="360"/>
+        <w:rPr>
+          <w:rFonts w:ascii="Consolas" w:hAnsi="Consolas" w:cs="Consolas"/>
+        </w:rPr>
+      </w:pPr>
+      <w:r>
+        <w:rPr>
+          <w:rFonts w:ascii="Consolas" w:hAnsi="Consolas" w:cs="Consolas"/>
+        </w:rPr>
+        <w:t>只需将代码中标亮的内容换为：</w:t>
+      </w:r>
+    </w:p>
+    <w:tbl>
+      <w:tblPr>
+        <w:tblStyle w:val="a4"/>
+        <w:tblW w:w="0" w:type="auto"/>
+        <w:tblBorders>
+          <w:top w:val="none" w:sz="0" w:space="0" w:color="auto"/>
+          <w:left w:val="none" w:sz="0" w:space="0" w:color="auto"/>
+          <w:bottom w:val="none" w:sz="0" w:space="0" w:color="auto"/>
+          <w:right w:val="none" w:sz="0" w:space="0" w:color="auto"/>
+          <w:insideH w:val="none" w:sz="0" w:space="0" w:color="auto"/>
+          <w:insideV w:val="none" w:sz="0" w:space="0" w:color="auto"/>
+        </w:tblBorders>
+        <w:shd w:val="clear" w:color="auto" w:fill="E7E6E6" w:themeFill="background2"/>
+        <w:tblLook w:val="04A0" w:firstRow="1" w:lastRow="0" w:firstColumn="1" w:lastColumn="0" w:noHBand="0" w:noVBand="1"/>
+      </w:tblPr>
+      <w:tblGrid>
+        <w:gridCol w:w="8296"/>
+      </w:tblGrid>
+      <w:tr>
+        <w:tc>
+          <w:tcPr>
+            <w:tcW w:w="8296" w:type="dxa"/>
+            <w:shd w:val="clear" w:color="auto" w:fill="E7E6E6" w:themeFill="background2"/>
+          </w:tcPr>
+          <w:p>
+            <w:pPr>
+              <w:spacing w:line="400" w:lineRule="exact"/>
+              <w:rPr>
+                <w:rFonts w:ascii="Consolas" w:hAnsi="Consolas" w:cs="Consolas"/>
+              </w:rPr>
+            </w:pPr>
+            <w:r>
+              <w:rPr>
+                <w:rFonts w:ascii="Consolas" w:hAnsi="Consolas" w:cs="Consolas"/>
+              </w:rPr>
+              <w:t>if(hi &lt;= lo + M) {</w:t>
+            </w:r>
+            <w:proofErr w:type="spellStart"/>
+            <w:r>
+              <w:rPr>
+                <w:rFonts w:ascii="Consolas" w:hAnsi="Consolas" w:cs="Consolas"/>
+              </w:rPr>
+              <w:t>Insertion.sort</w:t>
+            </w:r>
+            <w:proofErr w:type="spellEnd"/>
+            <w:r>
+              <w:rPr>
+                <w:rFonts w:ascii="Consolas" w:hAnsi="Consolas" w:cs="Consolas"/>
+              </w:rPr>
+              <w:t>(a, lo, hi); return;}</w:t>
+            </w:r>
+          </w:p>
+        </w:tc>
+      </w:tr>
+    </w:tbl>
+    <w:p>
+      <w:pPr>
+        <w:spacing w:line="400" w:lineRule="exact"/>
+        <w:rPr>
+          <w:rFonts w:ascii="Consolas" w:hAnsi="Consolas" w:cs="Consolas"/>
+        </w:rPr>
+      </w:pPr>
+      <w:r>
+        <w:rPr>
+          <w:rFonts w:ascii="Consolas" w:hAnsi="Consolas" w:cs="Consolas"/>
+        </w:rPr>
+        <w:t>M</w:t>
+      </w:r>
+      <w:r>
+        <w:rPr>
+          <w:rFonts w:ascii="Consolas" w:hAnsi="Consolas" w:cs="Consolas"/>
+        </w:rPr>
+        <w:t>通常取</w:t>
+      </w:r>
+      <w:r>
+        <w:rPr>
+          <w:rFonts w:ascii="Consolas" w:hAnsi="Consolas" w:cs="Consolas"/>
+        </w:rPr>
+        <w:t>5~15</w:t>
+      </w:r>
+      <w:r>
+        <w:rPr>
+          <w:rFonts w:ascii="Consolas" w:hAnsi="Consolas" w:cs="Consolas"/>
+        </w:rPr>
+        <w:t>之间的任意值</w:t>
+      </w:r>
+    </w:p>
+    <w:p>
+      <w:pPr>
+        <w:pStyle w:val="a3"/>
+        <w:numPr>
+          <w:ilvl w:val="0"/>
+          <w:numId w:val="6"/>
+        </w:numPr>
+        <w:spacing w:line="400" w:lineRule="exact"/>
+        <w:ind w:firstLineChars="0"/>
+        <w:rPr>
+          <w:rFonts w:ascii="Consolas" w:hAnsi="Consolas" w:cs="Consolas"/>
+        </w:rPr>
+      </w:pPr>
+      <w:r>
+        <w:rPr>
+          <w:rFonts w:ascii="Consolas" w:hAnsi="Consolas" w:cs="Consolas"/>
+        </w:rPr>
+        <w:t>三取样本法</w:t>
+      </w:r>
+    </w:p>
+    <w:p>
+      <w:pPr>
+        <w:pStyle w:val="a3"/>
+        <w:spacing w:line="400" w:lineRule="exact"/>
+        <w:ind w:left="360" w:firstLineChars="0" w:firstLine="0"/>
+        <w:rPr>
+          <w:rFonts w:ascii="Consolas" w:hAnsi="Consolas" w:cs="Consolas"/>
+        </w:rPr>
+      </w:pPr>
+      <w:r>
+        <w:rPr>
+          <w:rFonts w:ascii="Consolas" w:hAnsi="Consolas" w:cs="Consolas"/>
+        </w:rPr>
+        <w:t>即取三个数中的中位数为</w:t>
+      </w:r>
+      <w:r>
+        <w:rPr>
+          <w:rFonts w:ascii="Consolas" w:hAnsi="Consolas" w:cs="Consolas"/>
+        </w:rPr>
+        <w:t>pivot</w:t>
+      </w:r>
+      <w:r>
+        <w:rPr>
+          <w:rFonts w:ascii="Consolas" w:hAnsi="Consolas" w:cs="Consolas"/>
+        </w:rPr>
+        <w:t>,</w:t>
+      </w:r>
+      <w:r>
+        <w:rPr>
+          <w:rFonts w:ascii="Consolas" w:hAnsi="Consolas" w:cs="Consolas"/>
+        </w:rPr>
+        <w:t>这样切分更好</w:t>
+      </w:r>
+    </w:p>
+    <w:p>
+      <w:pPr>
+        <w:pStyle w:val="a3"/>
+        <w:numPr>
+          <w:ilvl w:val="0"/>
+          <w:numId w:val="6"/>
+        </w:numPr>
+        <w:spacing w:line="400" w:lineRule="exact"/>
+        <w:ind w:firstLineChars="0"/>
+        <w:rPr>
+          <w:rFonts w:ascii="Consolas" w:hAnsi="Consolas" w:cs="Consolas"/>
+        </w:rPr>
+      </w:pPr>
+      <w:proofErr w:type="gramStart"/>
+      <w:r>
+        <w:rPr>
+          <w:rFonts w:ascii="Consolas" w:hAnsi="Consolas" w:cs="Consolas"/>
+        </w:rPr>
+        <w:t>熵</w:t>
+      </w:r>
+      <w:proofErr w:type="gramEnd"/>
+      <w:r>
+        <w:rPr>
+          <w:rFonts w:ascii="Consolas" w:hAnsi="Consolas" w:cs="Consolas"/>
+        </w:rPr>
+        <w:t>最优的排序</w:t>
+      </w:r>
+    </w:p>
+    <w:p>
+      <w:pPr>
+        <w:pStyle w:val="a3"/>
+        <w:spacing w:line="400" w:lineRule="exact"/>
+        <w:ind w:left="360" w:firstLineChars="0" w:firstLine="0"/>
+        <w:rPr>
+          <w:rFonts w:ascii="Consolas" w:hAnsi="Consolas" w:cs="Consolas"/>
+        </w:rPr>
+      </w:pPr>
+      <w:r>
+        <w:rPr>
+          <w:rFonts w:ascii="Consolas" w:hAnsi="Consolas" w:cs="Consolas"/>
+        </w:rPr>
+        <w:t>将数组切分为三部分，分别对应小于、等于和大于切分元素的数组元素</w:t>
+      </w:r>
+    </w:p>
+    <w:p>
+      <w:pPr>
         <w:pStyle w:val="3"/>
+        <w:spacing w:line="400" w:lineRule="exact"/>
         <w:rPr>
           <w:rFonts w:ascii="Consolas" w:hAnsi="Consolas" w:cs="Consolas"/>
         </w:rPr>
@@ -71,33 +2218,2303 @@
         <w:t>堆排序</w:t>
       </w:r>
     </w:p>
-    <w:p/>
     <w:p>
       <w:pPr>
         <w:rPr>
-          <w:rFonts w:hint="eastAsia"/>
-        </w:rPr>
-      </w:pPr>
+          <w:rFonts w:ascii="Consolas" w:hAnsi="Consolas" w:cs="Consolas"/>
+        </w:rPr>
+      </w:pPr>
+      <w:r>
+        <w:rPr>
+          <w:rFonts w:ascii="Consolas" w:hAnsi="Consolas" w:cs="Consolas"/>
+          <w:b/>
+        </w:rPr>
+        <w:t>主要思想</w:t>
+      </w:r>
+      <w:r>
+        <w:rPr>
+          <w:rFonts w:ascii="Consolas" w:hAnsi="Consolas" w:cs="Consolas"/>
+        </w:rPr>
+        <w:t>：</w:t>
+      </w:r>
+    </w:p>
+    <w:p>
+      <w:pPr>
+        <w:rPr>
+          <w:rFonts w:ascii="Consolas" w:hAnsi="Consolas" w:cs="Consolas" w:hint="eastAsia"/>
+        </w:rPr>
+      </w:pPr>
+      <w:r>
+        <w:rPr>
+          <w:rFonts w:ascii="Consolas" w:hAnsi="Consolas" w:cs="Consolas"/>
+        </w:rPr>
+        <w:tab/>
+      </w:r>
+      <w:r>
+        <w:rPr>
+          <w:rFonts w:ascii="Consolas" w:hAnsi="Consolas" w:cs="Consolas"/>
+        </w:rPr>
+        <w:t>要讲堆排序</w:t>
+      </w:r>
+      <w:r>
+        <w:rPr>
+          <w:rFonts w:ascii="Consolas" w:hAnsi="Consolas" w:cs="Consolas" w:hint="eastAsia"/>
+        </w:rPr>
+        <w:t>，</w:t>
+      </w:r>
+      <w:r>
+        <w:rPr>
+          <w:rFonts w:ascii="Consolas" w:hAnsi="Consolas" w:cs="Consolas"/>
+        </w:rPr>
+        <w:t>我们首先要了解一下堆</w:t>
+      </w:r>
+      <w:r>
+        <w:rPr>
+          <w:rFonts w:ascii="Consolas" w:hAnsi="Consolas" w:cs="Consolas" w:hint="eastAsia"/>
+        </w:rPr>
+        <w:t>：</w:t>
+      </w:r>
+      <w:proofErr w:type="gramStart"/>
+      <w:r>
+        <w:rPr>
+          <w:rFonts w:ascii="Consolas" w:hAnsi="Consolas" w:cs="Consolas"/>
+        </w:rPr>
+        <w:t>堆分为大根堆</w:t>
+      </w:r>
+      <w:proofErr w:type="gramEnd"/>
+      <w:r>
+        <w:rPr>
+          <w:rFonts w:ascii="Consolas" w:hAnsi="Consolas" w:cs="Consolas"/>
+        </w:rPr>
+        <w:t>和小根堆</w:t>
+      </w:r>
+      <w:r>
+        <w:rPr>
+          <w:rFonts w:ascii="Consolas" w:hAnsi="Consolas" w:cs="Consolas" w:hint="eastAsia"/>
+        </w:rPr>
+        <w:t>，</w:t>
+      </w:r>
+      <w:r>
+        <w:rPr>
+          <w:rFonts w:ascii="Consolas" w:hAnsi="Consolas" w:cs="Consolas"/>
+        </w:rPr>
+        <w:t>其中大</w:t>
+      </w:r>
+      <w:proofErr w:type="gramStart"/>
+      <w:r>
+        <w:rPr>
+          <w:rFonts w:ascii="Consolas" w:hAnsi="Consolas" w:cs="Consolas"/>
+        </w:rPr>
+        <w:t>根堆保证</w:t>
+      </w:r>
+      <w:proofErr w:type="gramEnd"/>
+      <w:r>
+        <w:rPr>
+          <w:rFonts w:ascii="Consolas" w:hAnsi="Consolas" w:cs="Consolas"/>
+        </w:rPr>
+        <w:t>每个节点都大于它的子节点</w:t>
+      </w:r>
+      <w:r>
+        <w:rPr>
+          <w:rFonts w:ascii="Consolas" w:hAnsi="Consolas" w:cs="Consolas" w:hint="eastAsia"/>
+        </w:rPr>
+        <w:t>，</w:t>
+      </w:r>
+      <w:r>
+        <w:rPr>
+          <w:rFonts w:ascii="Consolas" w:hAnsi="Consolas" w:cs="Consolas"/>
+        </w:rPr>
+        <w:t>但子节点之间没有关系</w:t>
+      </w:r>
+      <w:r>
+        <w:rPr>
+          <w:rFonts w:ascii="Consolas" w:hAnsi="Consolas" w:cs="Consolas" w:hint="eastAsia"/>
+        </w:rPr>
+        <w:t>；</w:t>
+      </w:r>
+      <w:r>
+        <w:rPr>
+          <w:rFonts w:ascii="Consolas" w:hAnsi="Consolas" w:cs="Consolas"/>
+        </w:rPr>
+        <w:t>小根</w:t>
+      </w:r>
+      <w:proofErr w:type="gramStart"/>
+      <w:r>
+        <w:rPr>
+          <w:rFonts w:ascii="Consolas" w:hAnsi="Consolas" w:cs="Consolas"/>
+        </w:rPr>
+        <w:t>堆保证</w:t>
+      </w:r>
+      <w:proofErr w:type="gramEnd"/>
+      <w:r>
+        <w:rPr>
+          <w:rFonts w:ascii="Consolas" w:hAnsi="Consolas" w:cs="Consolas"/>
+        </w:rPr>
+        <w:t>每个节点都小于它的子节点</w:t>
+      </w:r>
+      <w:r>
+        <w:rPr>
+          <w:rFonts w:ascii="Consolas" w:hAnsi="Consolas" w:cs="Consolas" w:hint="eastAsia"/>
+        </w:rPr>
+        <w:t>。</w:t>
+      </w:r>
+    </w:p>
+    <w:p>
+      <w:pPr>
+        <w:rPr>
+          <w:rFonts w:ascii="Consolas" w:hAnsi="Consolas" w:cs="Consolas" w:hint="eastAsia"/>
+        </w:rPr>
+      </w:pPr>
+      <w:r>
+        <w:rPr>
+          <w:rFonts w:ascii="Consolas" w:hAnsi="Consolas" w:cs="Consolas"/>
+        </w:rPr>
+        <w:tab/>
+      </w:r>
+      <w:r>
+        <w:rPr>
+          <w:rFonts w:ascii="Consolas" w:hAnsi="Consolas" w:cs="Consolas"/>
+        </w:rPr>
+        <w:t>堆排</w:t>
+      </w:r>
+      <w:r>
+        <w:rPr>
+          <w:rFonts w:ascii="Consolas" w:hAnsi="Consolas" w:cs="Consolas"/>
+        </w:rPr>
+        <w:t>序的思想是我们将所有待排序的元素构建成最大完全</w:t>
+      </w:r>
+      <w:proofErr w:type="gramStart"/>
+      <w:r>
+        <w:rPr>
+          <w:rFonts w:ascii="Consolas" w:hAnsi="Consolas" w:cs="Consolas"/>
+        </w:rPr>
+        <w:t>二叉堆</w:t>
+      </w:r>
+      <w:proofErr w:type="gramEnd"/>
+      <w:r>
+        <w:rPr>
+          <w:rFonts w:ascii="Consolas" w:hAnsi="Consolas" w:cs="Consolas"/>
+        </w:rPr>
+        <w:t>，因为完全</w:t>
+      </w:r>
+      <w:proofErr w:type="gramStart"/>
+      <w:r>
+        <w:rPr>
+          <w:rFonts w:ascii="Consolas" w:hAnsi="Consolas" w:cs="Consolas"/>
+        </w:rPr>
+        <w:t>二叉堆可以</w:t>
+      </w:r>
+      <w:proofErr w:type="gramEnd"/>
+      <w:r>
+        <w:rPr>
+          <w:rFonts w:ascii="Consolas" w:hAnsi="Consolas" w:cs="Consolas"/>
+        </w:rPr>
+        <w:t>用数组表示，所以我们就可以每次将堆的最大根与数组最后一个元素交换，然后重新建堆，依次循环，直到交换</w:t>
+      </w:r>
+      <w:r>
+        <w:rPr>
+          <w:rFonts w:ascii="Consolas" w:hAnsi="Consolas" w:cs="Consolas"/>
+        </w:rPr>
+        <w:t>N-2</w:t>
+      </w:r>
+      <w:r>
+        <w:rPr>
+          <w:rFonts w:ascii="Consolas" w:hAnsi="Consolas" w:cs="Consolas"/>
+        </w:rPr>
+        <w:t>次。</w:t>
+      </w:r>
+    </w:p>
+    <w:p>
+      <w:pPr>
+        <w:rPr>
+          <w:rFonts w:ascii="Consolas" w:hAnsi="Consolas" w:cs="Consolas"/>
+        </w:rPr>
+      </w:pPr>
+      <w:r>
+        <w:rPr>
+          <w:rFonts w:ascii="Consolas" w:hAnsi="Consolas" w:cs="Consolas"/>
+        </w:rPr>
+        <w:tab/>
+      </w:r>
+      <w:r>
+        <w:rPr>
+          <w:rFonts w:ascii="Consolas" w:hAnsi="Consolas" w:cs="Consolas"/>
+        </w:rPr>
+        <w:t>堆排序的关键操作就是建堆</w:t>
+      </w:r>
+      <w:r>
+        <w:rPr>
+          <w:rFonts w:ascii="Consolas" w:hAnsi="Consolas" w:cs="Consolas" w:hint="eastAsia"/>
+        </w:rPr>
+        <w:t>，</w:t>
+      </w:r>
+      <w:r>
+        <w:rPr>
+          <w:rFonts w:ascii="Consolas" w:hAnsi="Consolas" w:cs="Consolas"/>
+        </w:rPr>
+        <w:t>在</w:t>
+      </w:r>
+      <w:proofErr w:type="gramStart"/>
+      <w:r>
+        <w:rPr>
+          <w:rFonts w:ascii="Consolas" w:hAnsi="Consolas" w:cs="Consolas"/>
+        </w:rPr>
+        <w:t>讲建堆之前</w:t>
+      </w:r>
+      <w:proofErr w:type="gramEnd"/>
+      <w:r>
+        <w:rPr>
+          <w:rFonts w:ascii="Consolas" w:hAnsi="Consolas" w:cs="Consolas" w:hint="eastAsia"/>
+        </w:rPr>
+        <w:t>，</w:t>
+      </w:r>
+      <w:r>
+        <w:rPr>
+          <w:rFonts w:ascii="Consolas" w:hAnsi="Consolas" w:cs="Consolas"/>
+        </w:rPr>
+        <w:t>我们先讲一下堆有序化过程</w:t>
+      </w:r>
+      <w:r>
+        <w:rPr>
+          <w:rFonts w:ascii="Consolas" w:hAnsi="Consolas" w:cs="Consolas" w:hint="eastAsia"/>
+        </w:rPr>
+        <w:t>。</w:t>
+      </w:r>
+      <w:r>
+        <w:rPr>
+          <w:rFonts w:ascii="Consolas" w:hAnsi="Consolas" w:cs="Consolas"/>
+        </w:rPr>
+        <w:t>堆有序化过程就是通过堆中节点</w:t>
+      </w:r>
+      <w:r>
+        <w:rPr>
+          <w:rFonts w:ascii="Consolas" w:hAnsi="Consolas" w:cs="Consolas"/>
+        </w:rPr>
+        <w:t>下沉</w:t>
+      </w:r>
+      <w:r>
+        <w:rPr>
+          <w:rFonts w:ascii="Consolas" w:hAnsi="Consolas" w:cs="Consolas" w:hint="eastAsia"/>
+        </w:rPr>
+        <w:t>(</w:t>
+      </w:r>
+      <w:r>
+        <w:rPr>
+          <w:rFonts w:ascii="Consolas" w:hAnsi="Consolas" w:cs="Consolas"/>
+        </w:rPr>
+        <w:t>sink</w:t>
+      </w:r>
+      <w:r>
+        <w:rPr>
+          <w:rFonts w:ascii="Consolas" w:hAnsi="Consolas" w:cs="Consolas" w:hint="eastAsia"/>
+        </w:rPr>
+        <w:t>)</w:t>
+      </w:r>
+      <w:r>
+        <w:rPr>
+          <w:rFonts w:ascii="Consolas" w:hAnsi="Consolas" w:cs="Consolas"/>
+        </w:rPr>
+        <w:t>或上浮</w:t>
+      </w:r>
+      <w:r>
+        <w:rPr>
+          <w:rFonts w:ascii="Consolas" w:hAnsi="Consolas" w:cs="Consolas" w:hint="eastAsia"/>
+        </w:rPr>
+        <w:t>(</w:t>
+      </w:r>
+      <w:r>
+        <w:rPr>
+          <w:rFonts w:ascii="Consolas" w:hAnsi="Consolas" w:cs="Consolas"/>
+        </w:rPr>
+        <w:t>swim</w:t>
+      </w:r>
+      <w:r>
+        <w:rPr>
+          <w:rFonts w:ascii="Consolas" w:hAnsi="Consolas" w:cs="Consolas" w:hint="eastAsia"/>
+        </w:rPr>
+        <w:t>)</w:t>
+      </w:r>
+      <w:r>
+        <w:rPr>
+          <w:rFonts w:ascii="Consolas" w:hAnsi="Consolas" w:cs="Consolas"/>
+        </w:rPr>
+        <w:t>来保持堆有序的过程</w:t>
+      </w:r>
+      <w:r>
+        <w:rPr>
+          <w:rFonts w:ascii="Consolas" w:hAnsi="Consolas" w:cs="Consolas" w:hint="eastAsia"/>
+        </w:rPr>
+        <w:t>，</w:t>
+      </w:r>
+      <w:r>
+        <w:rPr>
+          <w:rFonts w:ascii="Consolas" w:hAnsi="Consolas" w:cs="Consolas"/>
+        </w:rPr>
+        <w:t>这里以下沉为例</w:t>
+      </w:r>
+      <w:r>
+        <w:rPr>
+          <w:rFonts w:ascii="Consolas" w:hAnsi="Consolas" w:cs="Consolas" w:hint="eastAsia"/>
+        </w:rPr>
+        <w:t>：</w:t>
+      </w:r>
+    </w:p>
+    <w:p>
+      <w:pPr>
+        <w:jc w:val="center"/>
+        <w:rPr>
+          <w:rFonts w:ascii="Consolas" w:hAnsi="Consolas" w:cs="Consolas"/>
+        </w:rPr>
+      </w:pPr>
+      <w:r>
+        <w:rPr>
+          <w:noProof/>
+        </w:rPr>
+        <w:lastRenderedPageBreak/>
+        <w:drawing>
+          <wp:inline distT="0" distB="0" distL="0" distR="0" wp14:anchorId="4389C72D" wp14:editId="7CE8C709">
+            <wp:extent cx="5251450" cy="1888524"/>
+            <wp:effectExtent l="0" t="0" r="6350" b="0"/>
+            <wp:docPr id="2" name="图片 2"/>
+            <wp:cNvGraphicFramePr>
+              <a:graphicFrameLocks xmlns:a="http://schemas.openxmlformats.org/drawingml/2006/main" noChangeAspect="1"/>
+            </wp:cNvGraphicFramePr>
+            <a:graphic xmlns:a="http://schemas.openxmlformats.org/drawingml/2006/main">
+              <a:graphicData uri="http://schemas.openxmlformats.org/drawingml/2006/picture">
+                <pic:pic xmlns:pic="http://schemas.openxmlformats.org/drawingml/2006/picture">
+                  <pic:nvPicPr>
+                    <pic:cNvPr id="1" name=""/>
+                    <pic:cNvPicPr/>
+                  </pic:nvPicPr>
+                  <pic:blipFill>
+                    <a:blip r:embed="rId6"/>
+                    <a:stretch>
+                      <a:fillRect/>
+                    </a:stretch>
+                  </pic:blipFill>
+                  <pic:spPr>
+                    <a:xfrm>
+                      <a:off x="0" y="0"/>
+                      <a:ext cx="5253858" cy="1889390"/>
+                    </a:xfrm>
+                    <a:prstGeom prst="rect">
+                      <a:avLst/>
+                    </a:prstGeom>
+                  </pic:spPr>
+                </pic:pic>
+              </a:graphicData>
+            </a:graphic>
+          </wp:inline>
+        </w:drawing>
+      </w:r>
+    </w:p>
+    <w:p>
+      <w:pPr>
+        <w:rPr>
+          <w:rFonts w:ascii="Consolas" w:hAnsi="Consolas" w:cs="Consolas"/>
+        </w:rPr>
+      </w:pPr>
+      <w:r>
+        <w:rPr>
+          <w:rFonts w:ascii="Consolas" w:hAnsi="Consolas" w:cs="Consolas"/>
+        </w:rPr>
+        <w:tab/>
+      </w:r>
+      <w:r>
+        <w:rPr>
+          <w:rFonts w:ascii="Consolas" w:hAnsi="Consolas" w:cs="Consolas" w:hint="eastAsia"/>
+        </w:rPr>
+        <w:t>接下来讲建堆，</w:t>
+      </w:r>
+      <w:r>
+        <w:rPr>
+          <w:rFonts w:ascii="Consolas" w:hAnsi="Consolas" w:cs="Consolas" w:hint="eastAsia"/>
+        </w:rPr>
+        <w:t>一种方法是我们从左向右遍历数组，然后对扫描指针元素执行上浮操作</w:t>
+      </w:r>
+      <w:r>
+        <w:rPr>
+          <w:rFonts w:ascii="Consolas" w:hAnsi="Consolas" w:cs="Consolas" w:hint="eastAsia"/>
+        </w:rPr>
+        <w:t>(</w:t>
+      </w:r>
+      <w:r>
+        <w:rPr>
+          <w:rFonts w:ascii="Consolas" w:hAnsi="Consolas" w:cs="Consolas"/>
+        </w:rPr>
+        <w:t>swim</w:t>
+      </w:r>
+      <w:r>
+        <w:rPr>
+          <w:rFonts w:ascii="Consolas" w:hAnsi="Consolas" w:cs="Consolas" w:hint="eastAsia"/>
+        </w:rPr>
+        <w:t>)</w:t>
+      </w:r>
+      <w:r>
+        <w:rPr>
+          <w:rFonts w:ascii="Consolas" w:hAnsi="Consolas" w:cs="Consolas" w:hint="eastAsia"/>
+        </w:rPr>
+        <w:t>，这样就能保证扫描指针元素左侧是一个有序的完全</w:t>
+      </w:r>
+      <w:proofErr w:type="gramStart"/>
+      <w:r>
+        <w:rPr>
+          <w:rFonts w:ascii="Consolas" w:hAnsi="Consolas" w:cs="Consolas" w:hint="eastAsia"/>
+        </w:rPr>
+        <w:t>二叉堆</w:t>
+      </w:r>
+      <w:proofErr w:type="gramEnd"/>
+      <w:r>
+        <w:rPr>
+          <w:rFonts w:ascii="Consolas" w:hAnsi="Consolas" w:cs="Consolas" w:hint="eastAsia"/>
+        </w:rPr>
+        <w:t>，但是这样的时间复杂度是</w:t>
+      </w:r>
+      <w:r>
+        <w:rPr>
+          <w:rFonts w:ascii="Consolas" w:hAnsi="Consolas" w:cs="Consolas" w:hint="eastAsia"/>
+        </w:rPr>
+        <w:t>O(</w:t>
+      </w:r>
+      <w:proofErr w:type="spellStart"/>
+      <w:r>
+        <w:rPr>
+          <w:rFonts w:ascii="Consolas" w:hAnsi="Consolas" w:cs="Consolas"/>
+        </w:rPr>
+        <w:t>NlogN</w:t>
+      </w:r>
+      <w:proofErr w:type="spellEnd"/>
+      <w:r>
+        <w:rPr>
+          <w:rFonts w:ascii="Consolas" w:hAnsi="Consolas" w:cs="Consolas" w:hint="eastAsia"/>
+        </w:rPr>
+        <w:t>)</w:t>
+      </w:r>
+      <w:r>
+        <w:rPr>
+          <w:rFonts w:ascii="Consolas" w:hAnsi="Consolas" w:cs="Consolas" w:hint="eastAsia"/>
+        </w:rPr>
+        <w:t>。</w:t>
+      </w:r>
+      <w:r>
+        <w:rPr>
+          <w:rFonts w:ascii="Consolas" w:hAnsi="Consolas" w:cs="Consolas"/>
+        </w:rPr>
+        <w:t>更高效的方法是从右向左遍历数组</w:t>
+      </w:r>
+      <w:r>
+        <w:rPr>
+          <w:rFonts w:ascii="Consolas" w:hAnsi="Consolas" w:cs="Consolas" w:hint="eastAsia"/>
+        </w:rPr>
+        <w:t>，</w:t>
+      </w:r>
+      <w:r>
+        <w:rPr>
+          <w:rFonts w:ascii="Consolas" w:hAnsi="Consolas" w:cs="Consolas"/>
+        </w:rPr>
+        <w:t>然后对扫描指针元素执行下沉操作</w:t>
+      </w:r>
+      <w:r>
+        <w:rPr>
+          <w:rFonts w:ascii="Consolas" w:hAnsi="Consolas" w:cs="Consolas" w:hint="eastAsia"/>
+        </w:rPr>
+        <w:t>(</w:t>
+      </w:r>
+      <w:r>
+        <w:rPr>
+          <w:rFonts w:ascii="Consolas" w:hAnsi="Consolas" w:cs="Consolas"/>
+        </w:rPr>
+        <w:t>sink</w:t>
+      </w:r>
+      <w:r>
+        <w:rPr>
+          <w:rFonts w:ascii="Consolas" w:hAnsi="Consolas" w:cs="Consolas" w:hint="eastAsia"/>
+        </w:rPr>
+        <w:t>)</w:t>
+      </w:r>
+      <w:r>
+        <w:rPr>
+          <w:rFonts w:ascii="Consolas" w:hAnsi="Consolas" w:cs="Consolas" w:hint="eastAsia"/>
+        </w:rPr>
+        <w:t>，可证明这是</w:t>
+      </w:r>
+      <w:r>
+        <w:rPr>
+          <w:rFonts w:ascii="Consolas" w:hAnsi="Consolas" w:cs="Consolas" w:hint="eastAsia"/>
+        </w:rPr>
+        <w:t>O(</w:t>
+      </w:r>
+      <w:r>
+        <w:rPr>
+          <w:rFonts w:ascii="Consolas" w:hAnsi="Consolas" w:cs="Consolas"/>
+        </w:rPr>
+        <w:t>N</w:t>
+      </w:r>
+      <w:r>
+        <w:rPr>
+          <w:rFonts w:ascii="Consolas" w:hAnsi="Consolas" w:cs="Consolas" w:hint="eastAsia"/>
+        </w:rPr>
+        <w:t>)</w:t>
+      </w:r>
+      <w:r>
+        <w:rPr>
+          <w:rFonts w:ascii="Consolas" w:hAnsi="Consolas" w:cs="Consolas" w:hint="eastAsia"/>
+        </w:rPr>
+        <w:t>的时间复杂度</w:t>
+      </w:r>
+      <w:r>
+        <w:rPr>
+          <w:rFonts w:ascii="Consolas" w:hAnsi="Consolas" w:cs="Consolas" w:hint="eastAsia"/>
+        </w:rPr>
+        <w:t>。</w:t>
+      </w:r>
+    </w:p>
+    <w:p>
+      <w:pPr>
+        <w:rPr>
+          <w:rFonts w:ascii="Consolas" w:hAnsi="Consolas" w:cs="Consolas"/>
+        </w:rPr>
+      </w:pPr>
+      <w:r>
+        <w:rPr>
+          <w:rFonts w:ascii="Consolas" w:hAnsi="Consolas" w:cs="Consolas"/>
+        </w:rPr>
+        <w:tab/>
+      </w:r>
+      <w:r>
+        <w:rPr>
+          <w:rFonts w:ascii="Consolas" w:hAnsi="Consolas" w:cs="Consolas"/>
+        </w:rPr>
+        <w:t>最后一步就是</w:t>
+      </w:r>
+      <w:r>
+        <w:rPr>
+          <w:rFonts w:ascii="Consolas" w:hAnsi="Consolas" w:cs="Consolas" w:hint="eastAsia"/>
+        </w:rPr>
+        <w:t>，</w:t>
+      </w:r>
+      <w:r>
+        <w:rPr>
+          <w:rFonts w:ascii="Consolas" w:hAnsi="Consolas" w:cs="Consolas"/>
+        </w:rPr>
+        <w:t>每次将根元素与未排序数组的尾部元素交换</w:t>
+      </w:r>
+      <w:r>
+        <w:rPr>
+          <w:rFonts w:ascii="Consolas" w:hAnsi="Consolas" w:cs="Consolas" w:hint="eastAsia"/>
+        </w:rPr>
+        <w:t>，</w:t>
+      </w:r>
+      <w:r>
+        <w:rPr>
+          <w:rFonts w:ascii="Consolas" w:hAnsi="Consolas" w:cs="Consolas"/>
+        </w:rPr>
+        <w:t>并执行以下下沉操作</w:t>
+      </w:r>
+      <w:r>
+        <w:rPr>
+          <w:rFonts w:ascii="Consolas" w:hAnsi="Consolas" w:cs="Consolas" w:hint="eastAsia"/>
+        </w:rPr>
+        <w:t>。</w:t>
+      </w:r>
+    </w:p>
+    <w:p>
+      <w:pPr>
+        <w:rPr>
+          <w:rFonts w:ascii="Consolas" w:hAnsi="Consolas" w:cs="Consolas" w:hint="eastAsia"/>
+        </w:rPr>
+      </w:pPr>
+      <w:r>
+        <w:rPr>
+          <w:rFonts w:ascii="Consolas" w:hAnsi="Consolas" w:cs="Consolas"/>
+        </w:rPr>
+        <w:tab/>
+      </w:r>
+      <w:r>
+        <w:rPr>
+          <w:rFonts w:ascii="Consolas" w:hAnsi="Consolas" w:cs="Consolas"/>
+        </w:rPr>
+        <w:t>值得注意的是</w:t>
+      </w:r>
+      <w:r>
+        <w:rPr>
+          <w:rFonts w:ascii="Consolas" w:hAnsi="Consolas" w:cs="Consolas" w:hint="eastAsia"/>
+        </w:rPr>
+        <w:t>，</w:t>
+      </w:r>
+      <w:r>
+        <w:rPr>
+          <w:rFonts w:ascii="Consolas" w:hAnsi="Consolas" w:cs="Consolas"/>
+        </w:rPr>
+        <w:t>这里堆节点的索引从</w:t>
+      </w:r>
+      <w:r>
+        <w:rPr>
+          <w:rFonts w:ascii="Consolas" w:hAnsi="Consolas" w:cs="Consolas" w:hint="eastAsia"/>
+        </w:rPr>
+        <w:t>0</w:t>
+      </w:r>
+      <w:r>
+        <w:rPr>
+          <w:rFonts w:ascii="Consolas" w:hAnsi="Consolas" w:cs="Consolas" w:hint="eastAsia"/>
+        </w:rPr>
+        <w:t>开始，若一个节点的索引为</w:t>
+      </w:r>
+      <w:proofErr w:type="spellStart"/>
+      <w:r>
+        <w:rPr>
+          <w:rFonts w:ascii="Consolas" w:hAnsi="Consolas" w:cs="Consolas" w:hint="eastAsia"/>
+        </w:rPr>
+        <w:t>i</w:t>
+      </w:r>
+      <w:proofErr w:type="spellEnd"/>
+      <w:r>
+        <w:rPr>
+          <w:rFonts w:ascii="Consolas" w:hAnsi="Consolas" w:cs="Consolas" w:hint="eastAsia"/>
+        </w:rPr>
+        <w:t>，那么它的左子节点的索引为</w:t>
+      </w:r>
+      <w:r>
+        <w:rPr>
+          <w:rFonts w:ascii="Consolas" w:hAnsi="Consolas" w:cs="Consolas" w:hint="eastAsia"/>
+        </w:rPr>
+        <w:t>2*i</w:t>
+      </w:r>
+      <w:r>
+        <w:rPr>
+          <w:rFonts w:ascii="Consolas" w:hAnsi="Consolas" w:cs="Consolas"/>
+        </w:rPr>
+        <w:t>+1</w:t>
+      </w:r>
+      <w:r>
+        <w:rPr>
+          <w:rFonts w:ascii="Consolas" w:hAnsi="Consolas" w:cs="Consolas" w:hint="eastAsia"/>
+        </w:rPr>
+        <w:t>，</w:t>
+      </w:r>
       <w:bookmarkStart w:id="0" w:name="_GoBack"/>
       <w:bookmarkEnd w:id="0"/>
+      <w:r>
+        <w:rPr>
+          <w:rFonts w:ascii="Consolas" w:hAnsi="Consolas" w:cs="Consolas"/>
+        </w:rPr>
+        <w:t>它</w:t>
+      </w:r>
+      <w:proofErr w:type="gramStart"/>
+      <w:r>
+        <w:rPr>
+          <w:rFonts w:ascii="Consolas" w:hAnsi="Consolas" w:cs="Consolas"/>
+        </w:rPr>
+        <w:t>的右子节点</w:t>
+      </w:r>
+      <w:proofErr w:type="gramEnd"/>
+      <w:r>
+        <w:rPr>
+          <w:rFonts w:ascii="Consolas" w:hAnsi="Consolas" w:cs="Consolas"/>
+        </w:rPr>
+        <w:t>的索引为</w:t>
+      </w:r>
+      <w:r>
+        <w:rPr>
+          <w:rFonts w:ascii="Consolas" w:hAnsi="Consolas" w:cs="Consolas" w:hint="eastAsia"/>
+        </w:rPr>
+        <w:t>2*i+2</w:t>
+      </w:r>
+      <w:r>
+        <w:rPr>
+          <w:rFonts w:ascii="Consolas" w:hAnsi="Consolas" w:cs="Consolas" w:hint="eastAsia"/>
+        </w:rPr>
+        <w:t>。</w:t>
+      </w:r>
     </w:p>
     <w:p>
       <w:pPr>
-        <w:pStyle w:val="2"/>
-        <w:rPr>
-          <w:rFonts w:ascii="Consolas" w:hAnsi="Consolas" w:cs="Consolas"/>
-        </w:rPr>
-      </w:pPr>
-      <w:r>
-        <w:rPr>
-          <w:rFonts w:ascii="Consolas" w:hAnsi="Consolas" w:cs="Consolas"/>
-        </w:rPr>
-        <w:t>字符串</w:t>
-      </w:r>
+        <w:rPr>
+          <w:rFonts w:ascii="Consolas" w:hAnsi="Consolas" w:cs="Consolas"/>
+        </w:rPr>
+      </w:pPr>
+      <w:r>
+        <w:rPr>
+          <w:rFonts w:ascii="Consolas" w:hAnsi="Consolas" w:cs="Consolas"/>
+          <w:b/>
+        </w:rPr>
+        <w:t>代码实现</w:t>
+      </w:r>
+      <w:r>
+        <w:rPr>
+          <w:rFonts w:ascii="Consolas" w:hAnsi="Consolas" w:cs="Consolas"/>
+        </w:rPr>
+        <w:t>：</w:t>
+      </w:r>
+    </w:p>
+    <w:tbl>
+      <w:tblPr>
+        <w:tblStyle w:val="a4"/>
+        <w:tblW w:w="0" w:type="auto"/>
+        <w:tblBorders>
+          <w:top w:val="none" w:sz="0" w:space="0" w:color="auto"/>
+          <w:left w:val="none" w:sz="0" w:space="0" w:color="auto"/>
+          <w:bottom w:val="none" w:sz="0" w:space="0" w:color="auto"/>
+          <w:right w:val="none" w:sz="0" w:space="0" w:color="auto"/>
+          <w:insideH w:val="none" w:sz="0" w:space="0" w:color="auto"/>
+          <w:insideV w:val="none" w:sz="0" w:space="0" w:color="auto"/>
+        </w:tblBorders>
+        <w:shd w:val="clear" w:color="auto" w:fill="E7E6E6" w:themeFill="background2"/>
+        <w:tblLook w:val="04A0" w:firstRow="1" w:lastRow="0" w:firstColumn="1" w:lastColumn="0" w:noHBand="0" w:noVBand="1"/>
+      </w:tblPr>
+      <w:tblGrid>
+        <w:gridCol w:w="8296"/>
+      </w:tblGrid>
+      <w:tr>
+        <w:tc>
+          <w:tcPr>
+            <w:tcW w:w="8296" w:type="dxa"/>
+            <w:shd w:val="clear" w:color="auto" w:fill="E7E6E6" w:themeFill="background2"/>
+          </w:tcPr>
+          <w:p>
+            <w:pPr>
+              <w:spacing w:line="400" w:lineRule="exact"/>
+              <w:rPr>
+                <w:rFonts w:ascii="Consolas" w:hAnsi="Consolas" w:cs="Consolas"/>
+              </w:rPr>
+            </w:pPr>
+            <w:r>
+              <w:rPr>
+                <w:rFonts w:ascii="Consolas" w:hAnsi="Consolas" w:cs="Consolas"/>
+                <w:b/>
+                <w:bCs/>
+              </w:rPr>
+              <w:t xml:space="preserve">public class </w:t>
+            </w:r>
+            <w:proofErr w:type="spellStart"/>
+            <w:r>
+              <w:rPr>
+                <w:rFonts w:ascii="Consolas" w:hAnsi="Consolas" w:cs="Consolas"/>
+              </w:rPr>
+              <w:t>HeapSort</w:t>
+            </w:r>
+            <w:proofErr w:type="spellEnd"/>
+            <w:r>
+              <w:rPr>
+                <w:rFonts w:ascii="Consolas" w:hAnsi="Consolas" w:cs="Consolas"/>
+              </w:rPr>
+              <w:t xml:space="preserve"> {</w:t>
+            </w:r>
+            <w:r>
+              <w:rPr>
+                <w:rFonts w:ascii="Consolas" w:hAnsi="Consolas" w:cs="Consolas"/>
+              </w:rPr>
+              <w:br/>
+              <w:t xml:space="preserve">    </w:t>
+            </w:r>
+            <w:r>
+              <w:rPr>
+                <w:rFonts w:ascii="Consolas" w:hAnsi="Consolas" w:cs="Consolas"/>
+                <w:b/>
+                <w:bCs/>
+              </w:rPr>
+              <w:t xml:space="preserve">public static void </w:t>
+            </w:r>
+            <w:r>
+              <w:rPr>
+                <w:rFonts w:ascii="Consolas" w:hAnsi="Consolas" w:cs="Consolas"/>
+              </w:rPr>
+              <w:t>sort(</w:t>
+            </w:r>
+            <w:proofErr w:type="spellStart"/>
+            <w:r>
+              <w:rPr>
+                <w:rFonts w:ascii="Consolas" w:hAnsi="Consolas" w:cs="Consolas"/>
+                <w:b/>
+                <w:bCs/>
+              </w:rPr>
+              <w:t>int</w:t>
+            </w:r>
+            <w:proofErr w:type="spellEnd"/>
+            <w:r>
+              <w:rPr>
+                <w:rFonts w:ascii="Consolas" w:hAnsi="Consolas" w:cs="Consolas"/>
+              </w:rPr>
+              <w:t xml:space="preserve">[] </w:t>
+            </w:r>
+            <w:proofErr w:type="spellStart"/>
+            <w:r>
+              <w:rPr>
+                <w:rFonts w:ascii="Consolas" w:hAnsi="Consolas" w:cs="Consolas"/>
+              </w:rPr>
+              <w:t>nums</w:t>
+            </w:r>
+            <w:proofErr w:type="spellEnd"/>
+            <w:r>
+              <w:rPr>
+                <w:rFonts w:ascii="Consolas" w:hAnsi="Consolas" w:cs="Consolas"/>
+              </w:rPr>
+              <w:t>) {</w:t>
+            </w:r>
+            <w:r>
+              <w:rPr>
+                <w:rFonts w:ascii="Consolas" w:hAnsi="Consolas" w:cs="Consolas"/>
+              </w:rPr>
+              <w:br/>
+              <w:t xml:space="preserve">        </w:t>
+            </w:r>
+            <w:proofErr w:type="spellStart"/>
+            <w:r>
+              <w:rPr>
+                <w:rFonts w:ascii="Consolas" w:hAnsi="Consolas" w:cs="Consolas"/>
+                <w:b/>
+                <w:bCs/>
+              </w:rPr>
+              <w:t>int</w:t>
+            </w:r>
+            <w:proofErr w:type="spellEnd"/>
+            <w:r>
+              <w:rPr>
+                <w:rFonts w:ascii="Consolas" w:hAnsi="Consolas" w:cs="Consolas"/>
+                <w:b/>
+                <w:bCs/>
+              </w:rPr>
+              <w:t xml:space="preserve"> </w:t>
+            </w:r>
+            <w:r>
+              <w:rPr>
+                <w:rFonts w:ascii="Consolas" w:hAnsi="Consolas" w:cs="Consolas"/>
+              </w:rPr>
+              <w:t xml:space="preserve">N = </w:t>
+            </w:r>
+            <w:proofErr w:type="spellStart"/>
+            <w:r>
+              <w:rPr>
+                <w:rFonts w:ascii="Consolas" w:hAnsi="Consolas" w:cs="Consolas"/>
+              </w:rPr>
+              <w:t>nums.</w:t>
+            </w:r>
+            <w:r>
+              <w:rPr>
+                <w:rFonts w:ascii="Consolas" w:hAnsi="Consolas" w:cs="Consolas"/>
+                <w:b/>
+                <w:bCs/>
+              </w:rPr>
+              <w:t>length</w:t>
+            </w:r>
+            <w:proofErr w:type="spellEnd"/>
+            <w:r>
+              <w:rPr>
+                <w:rFonts w:ascii="Consolas" w:hAnsi="Consolas" w:cs="Consolas"/>
+              </w:rPr>
+              <w:t>;</w:t>
+            </w:r>
+            <w:r>
+              <w:rPr>
+                <w:rFonts w:ascii="Consolas" w:hAnsi="Consolas" w:cs="Consolas"/>
+              </w:rPr>
+              <w:br/>
+              <w:t xml:space="preserve">        </w:t>
+            </w:r>
+            <w:r>
+              <w:rPr>
+                <w:rFonts w:ascii="Consolas" w:hAnsi="Consolas" w:cs="Consolas"/>
+                <w:iCs/>
+              </w:rPr>
+              <w:t>//</w:t>
+            </w:r>
+            <w:proofErr w:type="gramStart"/>
+            <w:r>
+              <w:rPr>
+                <w:rFonts w:ascii="Consolas" w:hAnsi="Consolas" w:cs="Consolas"/>
+                <w:iCs/>
+              </w:rPr>
+              <w:t>建堆操作</w:t>
+            </w:r>
+            <w:proofErr w:type="gramEnd"/>
+            <w:r>
+              <w:rPr>
+                <w:rFonts w:ascii="Consolas" w:hAnsi="Consolas" w:cs="Consolas"/>
+                <w:iCs/>
+              </w:rPr>
+              <w:t>，大根堆，堆索引是从</w:t>
+            </w:r>
+            <w:r>
+              <w:rPr>
+                <w:rFonts w:ascii="Consolas" w:hAnsi="Consolas" w:cs="Consolas"/>
+                <w:iCs/>
+              </w:rPr>
+              <w:t>0</w:t>
+            </w:r>
+            <w:r>
+              <w:rPr>
+                <w:rFonts w:ascii="Consolas" w:hAnsi="Consolas" w:cs="Consolas"/>
+                <w:iCs/>
+              </w:rPr>
+              <w:t>开始的</w:t>
+            </w:r>
+            <w:r>
+              <w:rPr>
+                <w:rFonts w:ascii="Consolas" w:hAnsi="Consolas" w:cs="Consolas"/>
+                <w:iCs/>
+              </w:rPr>
+              <w:br/>
+              <w:t xml:space="preserve">        </w:t>
+            </w:r>
+            <w:r>
+              <w:rPr>
+                <w:rFonts w:ascii="Consolas" w:hAnsi="Consolas" w:cs="Consolas"/>
+                <w:b/>
+                <w:bCs/>
+              </w:rPr>
+              <w:t>for</w:t>
+            </w:r>
+            <w:r>
+              <w:rPr>
+                <w:rFonts w:ascii="Consolas" w:hAnsi="Consolas" w:cs="Consolas"/>
+              </w:rPr>
+              <w:t>(</w:t>
+            </w:r>
+            <w:proofErr w:type="spellStart"/>
+            <w:r>
+              <w:rPr>
+                <w:rFonts w:ascii="Consolas" w:hAnsi="Consolas" w:cs="Consolas"/>
+                <w:b/>
+                <w:bCs/>
+              </w:rPr>
+              <w:t>int</w:t>
+            </w:r>
+            <w:proofErr w:type="spellEnd"/>
+            <w:r>
+              <w:rPr>
+                <w:rFonts w:ascii="Consolas" w:hAnsi="Consolas" w:cs="Consolas"/>
+                <w:b/>
+                <w:bCs/>
+              </w:rPr>
+              <w:t xml:space="preserve"> </w:t>
+            </w:r>
+            <w:proofErr w:type="spellStart"/>
+            <w:r>
+              <w:rPr>
+                <w:rFonts w:ascii="Consolas" w:hAnsi="Consolas" w:cs="Consolas"/>
+              </w:rPr>
+              <w:t>i</w:t>
+            </w:r>
+            <w:proofErr w:type="spellEnd"/>
+            <w:r>
+              <w:rPr>
+                <w:rFonts w:ascii="Consolas" w:hAnsi="Consolas" w:cs="Consolas"/>
+              </w:rPr>
+              <w:t xml:space="preserve">=N/2; </w:t>
+            </w:r>
+            <w:proofErr w:type="spellStart"/>
+            <w:r>
+              <w:rPr>
+                <w:rFonts w:ascii="Consolas" w:hAnsi="Consolas" w:cs="Consolas"/>
+              </w:rPr>
+              <w:t>i</w:t>
+            </w:r>
+            <w:proofErr w:type="spellEnd"/>
+            <w:r>
+              <w:rPr>
+                <w:rFonts w:ascii="Consolas" w:hAnsi="Consolas" w:cs="Consolas"/>
+              </w:rPr>
+              <w:t xml:space="preserve">&gt;=0; </w:t>
+            </w:r>
+            <w:proofErr w:type="spellStart"/>
+            <w:r>
+              <w:rPr>
+                <w:rFonts w:ascii="Consolas" w:hAnsi="Consolas" w:cs="Consolas"/>
+              </w:rPr>
+              <w:t>i</w:t>
+            </w:r>
+            <w:proofErr w:type="spellEnd"/>
+            <w:r>
+              <w:rPr>
+                <w:rFonts w:ascii="Consolas" w:hAnsi="Consolas" w:cs="Consolas"/>
+              </w:rPr>
+              <w:t>--) {</w:t>
+            </w:r>
+            <w:r>
+              <w:rPr>
+                <w:rFonts w:ascii="Consolas" w:hAnsi="Consolas" w:cs="Consolas"/>
+              </w:rPr>
+              <w:br/>
+              <w:t xml:space="preserve">            </w:t>
+            </w:r>
+            <w:r>
+              <w:rPr>
+                <w:rFonts w:ascii="Consolas" w:hAnsi="Consolas" w:cs="Consolas"/>
+                <w:iCs/>
+              </w:rPr>
+              <w:t>sink</w:t>
+            </w:r>
+            <w:r>
+              <w:rPr>
+                <w:rFonts w:ascii="Consolas" w:hAnsi="Consolas" w:cs="Consolas"/>
+              </w:rPr>
+              <w:t>(</w:t>
+            </w:r>
+            <w:proofErr w:type="spellStart"/>
+            <w:r>
+              <w:rPr>
+                <w:rFonts w:ascii="Consolas" w:hAnsi="Consolas" w:cs="Consolas"/>
+              </w:rPr>
+              <w:t>nums</w:t>
+            </w:r>
+            <w:proofErr w:type="spellEnd"/>
+            <w:r>
+              <w:rPr>
+                <w:rFonts w:ascii="Consolas" w:hAnsi="Consolas" w:cs="Consolas"/>
+              </w:rPr>
+              <w:t xml:space="preserve">, </w:t>
+            </w:r>
+            <w:proofErr w:type="spellStart"/>
+            <w:r>
+              <w:rPr>
+                <w:rFonts w:ascii="Consolas" w:hAnsi="Consolas" w:cs="Consolas"/>
+              </w:rPr>
+              <w:t>i</w:t>
+            </w:r>
+            <w:proofErr w:type="spellEnd"/>
+            <w:r>
+              <w:rPr>
+                <w:rFonts w:ascii="Consolas" w:hAnsi="Consolas" w:cs="Consolas"/>
+              </w:rPr>
+              <w:t>, N);</w:t>
+            </w:r>
+            <w:r>
+              <w:rPr>
+                <w:rFonts w:ascii="Consolas" w:hAnsi="Consolas" w:cs="Consolas"/>
+              </w:rPr>
+              <w:br/>
+              <w:t xml:space="preserve">        }</w:t>
+            </w:r>
+            <w:r>
+              <w:rPr>
+                <w:rFonts w:ascii="Consolas" w:hAnsi="Consolas" w:cs="Consolas"/>
+              </w:rPr>
+              <w:br/>
+              <w:t xml:space="preserve">        </w:t>
+            </w:r>
+            <w:r>
+              <w:rPr>
+                <w:rFonts w:ascii="Consolas" w:hAnsi="Consolas" w:cs="Consolas"/>
+                <w:iCs/>
+              </w:rPr>
+              <w:t>//</w:t>
+            </w:r>
+            <w:r>
+              <w:rPr>
+                <w:rFonts w:ascii="Consolas" w:hAnsi="Consolas" w:cs="Consolas"/>
+                <w:iCs/>
+              </w:rPr>
+              <w:t>堆排序，堆索引是从</w:t>
+            </w:r>
+            <w:r>
+              <w:rPr>
+                <w:rFonts w:ascii="Consolas" w:hAnsi="Consolas" w:cs="Consolas"/>
+                <w:iCs/>
+              </w:rPr>
+              <w:t>0</w:t>
+            </w:r>
+            <w:r>
+              <w:rPr>
+                <w:rFonts w:ascii="Consolas" w:hAnsi="Consolas" w:cs="Consolas"/>
+                <w:iCs/>
+              </w:rPr>
+              <w:t>开始的</w:t>
+            </w:r>
+            <w:r>
+              <w:rPr>
+                <w:rFonts w:ascii="Consolas" w:hAnsi="Consolas" w:cs="Consolas"/>
+                <w:iCs/>
+              </w:rPr>
+              <w:br/>
+              <w:t xml:space="preserve">        </w:t>
+            </w:r>
+            <w:r>
+              <w:rPr>
+                <w:rFonts w:ascii="Consolas" w:hAnsi="Consolas" w:cs="Consolas"/>
+                <w:b/>
+                <w:bCs/>
+              </w:rPr>
+              <w:t>while</w:t>
+            </w:r>
+            <w:r>
+              <w:rPr>
+                <w:rFonts w:ascii="Consolas" w:hAnsi="Consolas" w:cs="Consolas"/>
+              </w:rPr>
+              <w:t>(N &gt; 1) {</w:t>
+            </w:r>
+            <w:r>
+              <w:rPr>
+                <w:rFonts w:ascii="Consolas" w:hAnsi="Consolas" w:cs="Consolas"/>
+              </w:rPr>
+              <w:br/>
+              <w:t xml:space="preserve">            </w:t>
+            </w:r>
+            <w:proofErr w:type="spellStart"/>
+            <w:r>
+              <w:rPr>
+                <w:rFonts w:ascii="Consolas" w:hAnsi="Consolas" w:cs="Consolas"/>
+                <w:iCs/>
+              </w:rPr>
+              <w:t>exch</w:t>
+            </w:r>
+            <w:proofErr w:type="spellEnd"/>
+            <w:r>
+              <w:rPr>
+                <w:rFonts w:ascii="Consolas" w:hAnsi="Consolas" w:cs="Consolas"/>
+              </w:rPr>
+              <w:t>(</w:t>
+            </w:r>
+            <w:proofErr w:type="spellStart"/>
+            <w:r>
+              <w:rPr>
+                <w:rFonts w:ascii="Consolas" w:hAnsi="Consolas" w:cs="Consolas"/>
+              </w:rPr>
+              <w:t>nums</w:t>
+            </w:r>
+            <w:proofErr w:type="spellEnd"/>
+            <w:r>
+              <w:rPr>
+                <w:rFonts w:ascii="Consolas" w:hAnsi="Consolas" w:cs="Consolas"/>
+              </w:rPr>
+              <w:t>, 0, --N);</w:t>
+            </w:r>
+            <w:r>
+              <w:rPr>
+                <w:rFonts w:ascii="Consolas" w:hAnsi="Consolas" w:cs="Consolas"/>
+              </w:rPr>
+              <w:br/>
+              <w:t xml:space="preserve">            </w:t>
+            </w:r>
+            <w:r>
+              <w:rPr>
+                <w:rFonts w:ascii="Consolas" w:hAnsi="Consolas" w:cs="Consolas"/>
+                <w:iCs/>
+              </w:rPr>
+              <w:t>sink</w:t>
+            </w:r>
+            <w:r>
+              <w:rPr>
+                <w:rFonts w:ascii="Consolas" w:hAnsi="Consolas" w:cs="Consolas"/>
+              </w:rPr>
+              <w:t>(</w:t>
+            </w:r>
+            <w:proofErr w:type="spellStart"/>
+            <w:r>
+              <w:rPr>
+                <w:rFonts w:ascii="Consolas" w:hAnsi="Consolas" w:cs="Consolas"/>
+              </w:rPr>
+              <w:t>nums</w:t>
+            </w:r>
+            <w:proofErr w:type="spellEnd"/>
+            <w:r>
+              <w:rPr>
+                <w:rFonts w:ascii="Consolas" w:hAnsi="Consolas" w:cs="Consolas"/>
+              </w:rPr>
+              <w:t>, 0, N);</w:t>
+            </w:r>
+            <w:r>
+              <w:rPr>
+                <w:rFonts w:ascii="Consolas" w:hAnsi="Consolas" w:cs="Consolas"/>
+              </w:rPr>
+              <w:br/>
+              <w:t xml:space="preserve">        }</w:t>
+            </w:r>
+            <w:r>
+              <w:rPr>
+                <w:rFonts w:ascii="Consolas" w:hAnsi="Consolas" w:cs="Consolas"/>
+              </w:rPr>
+              <w:br/>
+              <w:t xml:space="preserve">    }</w:t>
+            </w:r>
+            <w:r>
+              <w:rPr>
+                <w:rFonts w:ascii="Consolas" w:hAnsi="Consolas" w:cs="Consolas"/>
+              </w:rPr>
+              <w:br/>
+            </w:r>
+            <w:r>
+              <w:rPr>
+                <w:rFonts w:ascii="Consolas" w:hAnsi="Consolas" w:cs="Consolas"/>
+              </w:rPr>
+              <w:br/>
+              <w:t xml:space="preserve">    </w:t>
+            </w:r>
+            <w:r>
+              <w:rPr>
+                <w:rFonts w:ascii="Consolas" w:hAnsi="Consolas" w:cs="Consolas"/>
+                <w:iCs/>
+              </w:rPr>
+              <w:t>/**</w:t>
+            </w:r>
+            <w:r>
+              <w:rPr>
+                <w:rFonts w:ascii="Consolas" w:hAnsi="Consolas" w:cs="Consolas"/>
+                <w:iCs/>
+              </w:rPr>
+              <w:br/>
+              <w:t xml:space="preserve">     * </w:t>
+            </w:r>
+            <w:r>
+              <w:rPr>
+                <w:rFonts w:ascii="Consolas" w:hAnsi="Consolas" w:cs="Consolas"/>
+                <w:iCs/>
+              </w:rPr>
+              <w:t>下沉操作，如果当前节点</w:t>
+            </w:r>
+            <w:proofErr w:type="gramStart"/>
+            <w:r>
+              <w:rPr>
+                <w:rFonts w:ascii="Consolas" w:hAnsi="Consolas" w:cs="Consolas"/>
+                <w:iCs/>
+              </w:rPr>
+              <w:t>小于它子节点</w:t>
+            </w:r>
+            <w:proofErr w:type="gramEnd"/>
+            <w:r>
+              <w:rPr>
+                <w:rFonts w:ascii="Consolas" w:hAnsi="Consolas" w:cs="Consolas"/>
+                <w:iCs/>
+              </w:rPr>
+              <w:t>，就交换它和它的子节点</w:t>
+            </w:r>
+            <w:r>
+              <w:rPr>
+                <w:rFonts w:ascii="Consolas" w:hAnsi="Consolas" w:cs="Consolas"/>
+                <w:iCs/>
+              </w:rPr>
+              <w:br/>
+              <w:t xml:space="preserve">     * </w:t>
+            </w:r>
+            <w:r>
+              <w:rPr>
+                <w:rFonts w:ascii="Consolas" w:hAnsi="Consolas" w:cs="Consolas"/>
+                <w:b/>
+                <w:bCs/>
+                <w:iCs/>
+              </w:rPr>
+              <w:t>@</w:t>
+            </w:r>
+            <w:proofErr w:type="spellStart"/>
+            <w:r>
+              <w:rPr>
+                <w:rFonts w:ascii="Consolas" w:hAnsi="Consolas" w:cs="Consolas"/>
+                <w:b/>
+                <w:bCs/>
+                <w:iCs/>
+              </w:rPr>
+              <w:t>param</w:t>
+            </w:r>
+            <w:proofErr w:type="spellEnd"/>
+            <w:r>
+              <w:rPr>
+                <w:rFonts w:ascii="Consolas" w:hAnsi="Consolas" w:cs="Consolas"/>
+                <w:b/>
+                <w:bCs/>
+                <w:iCs/>
+              </w:rPr>
+              <w:t xml:space="preserve"> </w:t>
+            </w:r>
+            <w:proofErr w:type="spellStart"/>
+            <w:r>
+              <w:rPr>
+                <w:rFonts w:ascii="Consolas" w:hAnsi="Consolas" w:cs="Consolas"/>
+                <w:b/>
+                <w:bCs/>
+                <w:iCs/>
+              </w:rPr>
+              <w:t>nums</w:t>
+            </w:r>
+            <w:proofErr w:type="spellEnd"/>
+            <w:r>
+              <w:rPr>
+                <w:rFonts w:ascii="Consolas" w:hAnsi="Consolas" w:cs="Consolas"/>
+                <w:b/>
+                <w:bCs/>
+                <w:iCs/>
+              </w:rPr>
+              <w:t xml:space="preserve"> </w:t>
+            </w:r>
+            <w:r>
+              <w:rPr>
+                <w:rFonts w:ascii="Consolas" w:hAnsi="Consolas" w:cs="Consolas"/>
+                <w:iCs/>
+              </w:rPr>
+              <w:t>存放堆的数组</w:t>
+            </w:r>
+            <w:r>
+              <w:rPr>
+                <w:rFonts w:ascii="Consolas" w:hAnsi="Consolas" w:cs="Consolas"/>
+                <w:iCs/>
+              </w:rPr>
+              <w:br/>
+              <w:t xml:space="preserve">     * </w:t>
+            </w:r>
+            <w:r>
+              <w:rPr>
+                <w:rFonts w:ascii="Consolas" w:hAnsi="Consolas" w:cs="Consolas"/>
+                <w:b/>
+                <w:bCs/>
+                <w:iCs/>
+              </w:rPr>
+              <w:t>@</w:t>
+            </w:r>
+            <w:proofErr w:type="spellStart"/>
+            <w:r>
+              <w:rPr>
+                <w:rFonts w:ascii="Consolas" w:hAnsi="Consolas" w:cs="Consolas"/>
+                <w:b/>
+                <w:bCs/>
+                <w:iCs/>
+              </w:rPr>
+              <w:t>param</w:t>
+            </w:r>
+            <w:proofErr w:type="spellEnd"/>
+            <w:r>
+              <w:rPr>
+                <w:rFonts w:ascii="Consolas" w:hAnsi="Consolas" w:cs="Consolas"/>
+                <w:b/>
+                <w:bCs/>
+                <w:iCs/>
+              </w:rPr>
+              <w:t xml:space="preserve"> </w:t>
+            </w:r>
+            <w:proofErr w:type="spellStart"/>
+            <w:r>
+              <w:rPr>
+                <w:rFonts w:ascii="Consolas" w:hAnsi="Consolas" w:cs="Consolas"/>
+                <w:b/>
+                <w:bCs/>
+                <w:iCs/>
+              </w:rPr>
+              <w:t>i</w:t>
+            </w:r>
+            <w:proofErr w:type="spellEnd"/>
+            <w:r>
+              <w:rPr>
+                <w:rFonts w:ascii="Consolas" w:hAnsi="Consolas" w:cs="Consolas"/>
+                <w:b/>
+                <w:bCs/>
+                <w:iCs/>
+              </w:rPr>
+              <w:t xml:space="preserve"> </w:t>
+            </w:r>
+            <w:r>
+              <w:rPr>
+                <w:rFonts w:ascii="Consolas" w:hAnsi="Consolas" w:cs="Consolas"/>
+                <w:iCs/>
+              </w:rPr>
+              <w:t>下沉节点的开始索引</w:t>
+            </w:r>
+            <w:r>
+              <w:rPr>
+                <w:rFonts w:ascii="Consolas" w:hAnsi="Consolas" w:cs="Consolas"/>
+                <w:iCs/>
+              </w:rPr>
+              <w:br/>
+              <w:t xml:space="preserve">     * </w:t>
+            </w:r>
+            <w:r>
+              <w:rPr>
+                <w:rFonts w:ascii="Consolas" w:hAnsi="Consolas" w:cs="Consolas"/>
+                <w:b/>
+                <w:bCs/>
+                <w:iCs/>
+              </w:rPr>
+              <w:t>@</w:t>
+            </w:r>
+            <w:proofErr w:type="spellStart"/>
+            <w:r>
+              <w:rPr>
+                <w:rFonts w:ascii="Consolas" w:hAnsi="Consolas" w:cs="Consolas"/>
+                <w:b/>
+                <w:bCs/>
+                <w:iCs/>
+              </w:rPr>
+              <w:t>param</w:t>
+            </w:r>
+            <w:proofErr w:type="spellEnd"/>
+            <w:r>
+              <w:rPr>
+                <w:rFonts w:ascii="Consolas" w:hAnsi="Consolas" w:cs="Consolas"/>
+                <w:b/>
+                <w:bCs/>
+                <w:iCs/>
+              </w:rPr>
+              <w:t xml:space="preserve"> N </w:t>
+            </w:r>
+            <w:r>
+              <w:rPr>
+                <w:rFonts w:ascii="Consolas" w:hAnsi="Consolas" w:cs="Consolas"/>
+                <w:iCs/>
+              </w:rPr>
+              <w:t>下沉操作的尾边界，不包含</w:t>
+            </w:r>
+            <w:r>
+              <w:rPr>
+                <w:rFonts w:ascii="Consolas" w:hAnsi="Consolas" w:cs="Consolas"/>
+                <w:iCs/>
+              </w:rPr>
+              <w:t>N</w:t>
+            </w:r>
+            <w:r>
+              <w:rPr>
+                <w:rFonts w:ascii="Consolas" w:hAnsi="Consolas" w:cs="Consolas"/>
+                <w:iCs/>
+              </w:rPr>
+              <w:br/>
+              <w:t xml:space="preserve">     */</w:t>
+            </w:r>
+            <w:r>
+              <w:rPr>
+                <w:rFonts w:ascii="Consolas" w:hAnsi="Consolas" w:cs="Consolas"/>
+                <w:iCs/>
+              </w:rPr>
+              <w:br/>
+            </w:r>
+            <w:r>
+              <w:rPr>
+                <w:rFonts w:ascii="Consolas" w:hAnsi="Consolas" w:cs="Consolas"/>
+                <w:iCs/>
+              </w:rPr>
+              <w:lastRenderedPageBreak/>
+              <w:t xml:space="preserve">    </w:t>
+            </w:r>
+            <w:r>
+              <w:rPr>
+                <w:rFonts w:ascii="Consolas" w:hAnsi="Consolas" w:cs="Consolas"/>
+                <w:b/>
+                <w:bCs/>
+              </w:rPr>
+              <w:t xml:space="preserve">private static void </w:t>
+            </w:r>
+            <w:r>
+              <w:rPr>
+                <w:rFonts w:ascii="Consolas" w:hAnsi="Consolas" w:cs="Consolas"/>
+              </w:rPr>
+              <w:t>sink(</w:t>
+            </w:r>
+            <w:proofErr w:type="spellStart"/>
+            <w:r>
+              <w:rPr>
+                <w:rFonts w:ascii="Consolas" w:hAnsi="Consolas" w:cs="Consolas"/>
+                <w:b/>
+                <w:bCs/>
+              </w:rPr>
+              <w:t>int</w:t>
+            </w:r>
+            <w:proofErr w:type="spellEnd"/>
+            <w:r>
+              <w:rPr>
+                <w:rFonts w:ascii="Consolas" w:hAnsi="Consolas" w:cs="Consolas"/>
+              </w:rPr>
+              <w:t xml:space="preserve">[] </w:t>
+            </w:r>
+            <w:proofErr w:type="spellStart"/>
+            <w:r>
+              <w:rPr>
+                <w:rFonts w:ascii="Consolas" w:hAnsi="Consolas" w:cs="Consolas"/>
+              </w:rPr>
+              <w:t>nums</w:t>
+            </w:r>
+            <w:proofErr w:type="spellEnd"/>
+            <w:r>
+              <w:rPr>
+                <w:rFonts w:ascii="Consolas" w:hAnsi="Consolas" w:cs="Consolas"/>
+              </w:rPr>
+              <w:t xml:space="preserve">, </w:t>
+            </w:r>
+            <w:proofErr w:type="spellStart"/>
+            <w:r>
+              <w:rPr>
+                <w:rFonts w:ascii="Consolas" w:hAnsi="Consolas" w:cs="Consolas"/>
+                <w:b/>
+                <w:bCs/>
+              </w:rPr>
+              <w:t>int</w:t>
+            </w:r>
+            <w:proofErr w:type="spellEnd"/>
+            <w:r>
+              <w:rPr>
+                <w:rFonts w:ascii="Consolas" w:hAnsi="Consolas" w:cs="Consolas"/>
+                <w:b/>
+                <w:bCs/>
+              </w:rPr>
+              <w:t xml:space="preserve"> </w:t>
+            </w:r>
+            <w:proofErr w:type="spellStart"/>
+            <w:r>
+              <w:rPr>
+                <w:rFonts w:ascii="Consolas" w:hAnsi="Consolas" w:cs="Consolas"/>
+              </w:rPr>
+              <w:t>i</w:t>
+            </w:r>
+            <w:proofErr w:type="spellEnd"/>
+            <w:r>
+              <w:rPr>
+                <w:rFonts w:ascii="Consolas" w:hAnsi="Consolas" w:cs="Consolas"/>
+              </w:rPr>
+              <w:t xml:space="preserve">, </w:t>
+            </w:r>
+            <w:proofErr w:type="spellStart"/>
+            <w:r>
+              <w:rPr>
+                <w:rFonts w:ascii="Consolas" w:hAnsi="Consolas" w:cs="Consolas"/>
+                <w:b/>
+                <w:bCs/>
+              </w:rPr>
+              <w:t>int</w:t>
+            </w:r>
+            <w:proofErr w:type="spellEnd"/>
+            <w:r>
+              <w:rPr>
+                <w:rFonts w:ascii="Consolas" w:hAnsi="Consolas" w:cs="Consolas"/>
+                <w:b/>
+                <w:bCs/>
+              </w:rPr>
+              <w:t xml:space="preserve"> </w:t>
+            </w:r>
+            <w:r>
+              <w:rPr>
+                <w:rFonts w:ascii="Consolas" w:hAnsi="Consolas" w:cs="Consolas"/>
+              </w:rPr>
+              <w:t>N) {</w:t>
+            </w:r>
+            <w:r>
+              <w:rPr>
+                <w:rFonts w:ascii="Consolas" w:hAnsi="Consolas" w:cs="Consolas"/>
+              </w:rPr>
+              <w:br/>
+              <w:t xml:space="preserve">        </w:t>
+            </w:r>
+            <w:r>
+              <w:rPr>
+                <w:rFonts w:ascii="Consolas" w:hAnsi="Consolas" w:cs="Consolas"/>
+                <w:iCs/>
+              </w:rPr>
+              <w:t>//</w:t>
+            </w:r>
+            <w:r>
+              <w:rPr>
+                <w:rFonts w:ascii="Consolas" w:hAnsi="Consolas" w:cs="Consolas"/>
+                <w:iCs/>
+              </w:rPr>
+              <w:t>节点索引是从</w:t>
+            </w:r>
+            <w:r>
+              <w:rPr>
+                <w:rFonts w:ascii="Consolas" w:hAnsi="Consolas" w:cs="Consolas"/>
+                <w:iCs/>
+              </w:rPr>
+              <w:t>0</w:t>
+            </w:r>
+            <w:r>
+              <w:rPr>
+                <w:rFonts w:ascii="Consolas" w:hAnsi="Consolas" w:cs="Consolas"/>
+                <w:iCs/>
+              </w:rPr>
+              <w:t>开始的，</w:t>
+            </w:r>
+            <w:proofErr w:type="spellStart"/>
+            <w:r>
+              <w:rPr>
+                <w:rFonts w:ascii="Consolas" w:hAnsi="Consolas" w:cs="Consolas"/>
+                <w:iCs/>
+              </w:rPr>
+              <w:t>i</w:t>
+            </w:r>
+            <w:proofErr w:type="spellEnd"/>
+            <w:r>
+              <w:rPr>
+                <w:rFonts w:ascii="Consolas" w:hAnsi="Consolas" w:cs="Consolas"/>
+                <w:iCs/>
+              </w:rPr>
+              <w:t>*2+1</w:t>
+            </w:r>
+            <w:r>
+              <w:rPr>
+                <w:rFonts w:ascii="Consolas" w:hAnsi="Consolas" w:cs="Consolas"/>
+                <w:iCs/>
+              </w:rPr>
+              <w:t>代表它的左子节点的索引，保证小于尾边界</w:t>
+            </w:r>
+            <w:r>
+              <w:rPr>
+                <w:rFonts w:ascii="Consolas" w:hAnsi="Consolas" w:cs="Consolas"/>
+                <w:iCs/>
+              </w:rPr>
+              <w:t>N</w:t>
+            </w:r>
+            <w:r>
+              <w:rPr>
+                <w:rFonts w:ascii="Consolas" w:hAnsi="Consolas" w:cs="Consolas"/>
+                <w:iCs/>
+              </w:rPr>
+              <w:br/>
+              <w:t xml:space="preserve">        //      0</w:t>
+            </w:r>
+            <w:r>
+              <w:rPr>
+                <w:rFonts w:ascii="Consolas" w:hAnsi="Consolas" w:cs="Consolas"/>
+                <w:iCs/>
+              </w:rPr>
+              <w:br/>
+              <w:t xml:space="preserve">        //     / \</w:t>
+            </w:r>
+            <w:r>
+              <w:rPr>
+                <w:rFonts w:ascii="Consolas" w:hAnsi="Consolas" w:cs="Consolas"/>
+                <w:iCs/>
+              </w:rPr>
+              <w:br/>
+              <w:t xml:space="preserve">        //    1  2</w:t>
+            </w:r>
+            <w:r>
+              <w:rPr>
+                <w:rFonts w:ascii="Consolas" w:hAnsi="Consolas" w:cs="Consolas"/>
+                <w:iCs/>
+              </w:rPr>
+              <w:br/>
+              <w:t xml:space="preserve">        </w:t>
+            </w:r>
+            <w:r>
+              <w:rPr>
+                <w:rFonts w:ascii="Consolas" w:hAnsi="Consolas" w:cs="Consolas"/>
+                <w:b/>
+                <w:bCs/>
+              </w:rPr>
+              <w:t>while</w:t>
+            </w:r>
+            <w:r>
+              <w:rPr>
+                <w:rFonts w:ascii="Consolas" w:hAnsi="Consolas" w:cs="Consolas"/>
+              </w:rPr>
+              <w:t>(</w:t>
+            </w:r>
+            <w:proofErr w:type="spellStart"/>
+            <w:r>
+              <w:rPr>
+                <w:rFonts w:ascii="Consolas" w:hAnsi="Consolas" w:cs="Consolas"/>
+              </w:rPr>
+              <w:t>i</w:t>
+            </w:r>
+            <w:proofErr w:type="spellEnd"/>
+            <w:r>
+              <w:rPr>
+                <w:rFonts w:ascii="Consolas" w:hAnsi="Consolas" w:cs="Consolas"/>
+              </w:rPr>
+              <w:t>*2+1 &lt; N) {</w:t>
+            </w:r>
+            <w:r>
+              <w:rPr>
+                <w:rFonts w:ascii="Consolas" w:hAnsi="Consolas" w:cs="Consolas"/>
+              </w:rPr>
+              <w:br/>
+              <w:t xml:space="preserve">            </w:t>
+            </w:r>
+            <w:proofErr w:type="spellStart"/>
+            <w:r>
+              <w:rPr>
+                <w:rFonts w:ascii="Consolas" w:hAnsi="Consolas" w:cs="Consolas"/>
+                <w:b/>
+                <w:bCs/>
+              </w:rPr>
+              <w:t>int</w:t>
+            </w:r>
+            <w:proofErr w:type="spellEnd"/>
+            <w:r>
+              <w:rPr>
+                <w:rFonts w:ascii="Consolas" w:hAnsi="Consolas" w:cs="Consolas"/>
+                <w:b/>
+                <w:bCs/>
+              </w:rPr>
+              <w:t xml:space="preserve"> </w:t>
+            </w:r>
+            <w:r>
+              <w:rPr>
+                <w:rFonts w:ascii="Consolas" w:hAnsi="Consolas" w:cs="Consolas"/>
+              </w:rPr>
+              <w:t xml:space="preserve">k = </w:t>
+            </w:r>
+            <w:proofErr w:type="spellStart"/>
+            <w:r>
+              <w:rPr>
+                <w:rFonts w:ascii="Consolas" w:hAnsi="Consolas" w:cs="Consolas"/>
+              </w:rPr>
+              <w:t>i</w:t>
+            </w:r>
+            <w:proofErr w:type="spellEnd"/>
+            <w:r>
+              <w:rPr>
+                <w:rFonts w:ascii="Consolas" w:hAnsi="Consolas" w:cs="Consolas"/>
+              </w:rPr>
+              <w:t>*2+1;</w:t>
+            </w:r>
+            <w:r>
+              <w:rPr>
+                <w:rFonts w:ascii="Consolas" w:hAnsi="Consolas" w:cs="Consolas"/>
+              </w:rPr>
+              <w:br/>
+              <w:t xml:space="preserve">            </w:t>
+            </w:r>
+            <w:r>
+              <w:rPr>
+                <w:rFonts w:ascii="Consolas" w:hAnsi="Consolas" w:cs="Consolas"/>
+                <w:iCs/>
+              </w:rPr>
+              <w:t>//</w:t>
+            </w:r>
+            <w:proofErr w:type="gramStart"/>
+            <w:r>
+              <w:rPr>
+                <w:rFonts w:ascii="Consolas" w:hAnsi="Consolas" w:cs="Consolas"/>
+                <w:iCs/>
+              </w:rPr>
+              <w:t>如果右子节点</w:t>
+            </w:r>
+            <w:proofErr w:type="gramEnd"/>
+            <w:r>
+              <w:rPr>
+                <w:rFonts w:ascii="Consolas" w:hAnsi="Consolas" w:cs="Consolas"/>
+                <w:iCs/>
+              </w:rPr>
+              <w:t>存在，且大于左子节点</w:t>
+            </w:r>
+            <w:r>
+              <w:rPr>
+                <w:rFonts w:ascii="Consolas" w:hAnsi="Consolas" w:cs="Consolas"/>
+                <w:iCs/>
+              </w:rPr>
+              <w:br/>
+              <w:t xml:space="preserve">            </w:t>
+            </w:r>
+            <w:r>
+              <w:rPr>
+                <w:rFonts w:ascii="Consolas" w:hAnsi="Consolas" w:cs="Consolas"/>
+                <w:b/>
+                <w:bCs/>
+              </w:rPr>
+              <w:t>if</w:t>
+            </w:r>
+            <w:r>
+              <w:rPr>
+                <w:rFonts w:ascii="Consolas" w:hAnsi="Consolas" w:cs="Consolas"/>
+              </w:rPr>
+              <w:t xml:space="preserve">(k &lt; N-1 &amp;&amp; </w:t>
+            </w:r>
+            <w:proofErr w:type="spellStart"/>
+            <w:r>
+              <w:rPr>
+                <w:rFonts w:ascii="Consolas" w:hAnsi="Consolas" w:cs="Consolas"/>
+              </w:rPr>
+              <w:t>nums</w:t>
+            </w:r>
+            <w:proofErr w:type="spellEnd"/>
+            <w:r>
+              <w:rPr>
+                <w:rFonts w:ascii="Consolas" w:hAnsi="Consolas" w:cs="Consolas"/>
+              </w:rPr>
+              <w:t xml:space="preserve">[k+1] &gt; </w:t>
+            </w:r>
+            <w:proofErr w:type="spellStart"/>
+            <w:r>
+              <w:rPr>
+                <w:rFonts w:ascii="Consolas" w:hAnsi="Consolas" w:cs="Consolas"/>
+              </w:rPr>
+              <w:t>nums</w:t>
+            </w:r>
+            <w:proofErr w:type="spellEnd"/>
+            <w:r>
+              <w:rPr>
+                <w:rFonts w:ascii="Consolas" w:hAnsi="Consolas" w:cs="Consolas"/>
+              </w:rPr>
+              <w:t>[k]) k++;</w:t>
+            </w:r>
+            <w:r>
+              <w:rPr>
+                <w:rFonts w:ascii="Consolas" w:hAnsi="Consolas" w:cs="Consolas"/>
+              </w:rPr>
+              <w:br/>
+              <w:t xml:space="preserve">            </w:t>
+            </w:r>
+            <w:r>
+              <w:rPr>
+                <w:rFonts w:ascii="Consolas" w:hAnsi="Consolas" w:cs="Consolas"/>
+                <w:b/>
+                <w:bCs/>
+              </w:rPr>
+              <w:t>if</w:t>
+            </w:r>
+            <w:r>
+              <w:rPr>
+                <w:rFonts w:ascii="Consolas" w:hAnsi="Consolas" w:cs="Consolas"/>
+              </w:rPr>
+              <w:t>(</w:t>
+            </w:r>
+            <w:proofErr w:type="spellStart"/>
+            <w:r>
+              <w:rPr>
+                <w:rFonts w:ascii="Consolas" w:hAnsi="Consolas" w:cs="Consolas"/>
+              </w:rPr>
+              <w:t>nums</w:t>
+            </w:r>
+            <w:proofErr w:type="spellEnd"/>
+            <w:r>
+              <w:rPr>
+                <w:rFonts w:ascii="Consolas" w:hAnsi="Consolas" w:cs="Consolas"/>
+              </w:rPr>
+              <w:t xml:space="preserve">[k] &lt; </w:t>
+            </w:r>
+            <w:proofErr w:type="spellStart"/>
+            <w:r>
+              <w:rPr>
+                <w:rFonts w:ascii="Consolas" w:hAnsi="Consolas" w:cs="Consolas"/>
+              </w:rPr>
+              <w:t>nums</w:t>
+            </w:r>
+            <w:proofErr w:type="spellEnd"/>
+            <w:r>
+              <w:rPr>
+                <w:rFonts w:ascii="Consolas" w:hAnsi="Consolas" w:cs="Consolas"/>
+              </w:rPr>
+              <w:t>[</w:t>
+            </w:r>
+            <w:proofErr w:type="spellStart"/>
+            <w:r>
+              <w:rPr>
+                <w:rFonts w:ascii="Consolas" w:hAnsi="Consolas" w:cs="Consolas"/>
+              </w:rPr>
+              <w:t>i</w:t>
+            </w:r>
+            <w:proofErr w:type="spellEnd"/>
+            <w:r>
+              <w:rPr>
+                <w:rFonts w:ascii="Consolas" w:hAnsi="Consolas" w:cs="Consolas"/>
+              </w:rPr>
+              <w:t xml:space="preserve">]) </w:t>
+            </w:r>
+            <w:r>
+              <w:rPr>
+                <w:rFonts w:ascii="Consolas" w:hAnsi="Consolas" w:cs="Consolas"/>
+                <w:b/>
+                <w:bCs/>
+              </w:rPr>
+              <w:t>break</w:t>
+            </w:r>
+            <w:r>
+              <w:rPr>
+                <w:rFonts w:ascii="Consolas" w:hAnsi="Consolas" w:cs="Consolas"/>
+              </w:rPr>
+              <w:t>;</w:t>
+            </w:r>
+            <w:r>
+              <w:rPr>
+                <w:rFonts w:ascii="Consolas" w:hAnsi="Consolas" w:cs="Consolas"/>
+              </w:rPr>
+              <w:br/>
+              <w:t xml:space="preserve">            </w:t>
+            </w:r>
+            <w:proofErr w:type="spellStart"/>
+            <w:r>
+              <w:rPr>
+                <w:rFonts w:ascii="Consolas" w:hAnsi="Consolas" w:cs="Consolas"/>
+                <w:iCs/>
+              </w:rPr>
+              <w:t>exch</w:t>
+            </w:r>
+            <w:proofErr w:type="spellEnd"/>
+            <w:r>
+              <w:rPr>
+                <w:rFonts w:ascii="Consolas" w:hAnsi="Consolas" w:cs="Consolas"/>
+              </w:rPr>
+              <w:t>(</w:t>
+            </w:r>
+            <w:proofErr w:type="spellStart"/>
+            <w:r>
+              <w:rPr>
+                <w:rFonts w:ascii="Consolas" w:hAnsi="Consolas" w:cs="Consolas"/>
+              </w:rPr>
+              <w:t>nums</w:t>
+            </w:r>
+            <w:proofErr w:type="spellEnd"/>
+            <w:r>
+              <w:rPr>
+                <w:rFonts w:ascii="Consolas" w:hAnsi="Consolas" w:cs="Consolas"/>
+              </w:rPr>
+              <w:t xml:space="preserve">, </w:t>
+            </w:r>
+            <w:proofErr w:type="spellStart"/>
+            <w:r>
+              <w:rPr>
+                <w:rFonts w:ascii="Consolas" w:hAnsi="Consolas" w:cs="Consolas"/>
+              </w:rPr>
+              <w:t>i</w:t>
+            </w:r>
+            <w:proofErr w:type="spellEnd"/>
+            <w:r>
+              <w:rPr>
+                <w:rFonts w:ascii="Consolas" w:hAnsi="Consolas" w:cs="Consolas"/>
+              </w:rPr>
+              <w:t>, k);</w:t>
+            </w:r>
+            <w:r>
+              <w:rPr>
+                <w:rFonts w:ascii="Consolas" w:hAnsi="Consolas" w:cs="Consolas"/>
+              </w:rPr>
+              <w:br/>
+              <w:t xml:space="preserve">            </w:t>
+            </w:r>
+            <w:proofErr w:type="spellStart"/>
+            <w:r>
+              <w:rPr>
+                <w:rFonts w:ascii="Consolas" w:hAnsi="Consolas" w:cs="Consolas"/>
+              </w:rPr>
+              <w:t>i</w:t>
+            </w:r>
+            <w:proofErr w:type="spellEnd"/>
+            <w:r>
+              <w:rPr>
+                <w:rFonts w:ascii="Consolas" w:hAnsi="Consolas" w:cs="Consolas"/>
+              </w:rPr>
+              <w:t xml:space="preserve"> = k;</w:t>
+            </w:r>
+            <w:r>
+              <w:rPr>
+                <w:rFonts w:ascii="Consolas" w:hAnsi="Consolas" w:cs="Consolas"/>
+              </w:rPr>
+              <w:br/>
+              <w:t xml:space="preserve">        }</w:t>
+            </w:r>
+            <w:r>
+              <w:rPr>
+                <w:rFonts w:ascii="Consolas" w:hAnsi="Consolas" w:cs="Consolas"/>
+              </w:rPr>
+              <w:br/>
+              <w:t xml:space="preserve">    }</w:t>
+            </w:r>
+            <w:r>
+              <w:rPr>
+                <w:rFonts w:ascii="Consolas" w:hAnsi="Consolas" w:cs="Consolas"/>
+              </w:rPr>
+              <w:br/>
+            </w:r>
+            <w:r>
+              <w:rPr>
+                <w:rFonts w:ascii="Consolas" w:hAnsi="Consolas" w:cs="Consolas"/>
+              </w:rPr>
+              <w:br/>
+              <w:t xml:space="preserve">    </w:t>
+            </w:r>
+            <w:r>
+              <w:rPr>
+                <w:rFonts w:ascii="Consolas" w:hAnsi="Consolas" w:cs="Consolas"/>
+                <w:b/>
+                <w:bCs/>
+              </w:rPr>
+              <w:t xml:space="preserve">private static void </w:t>
+            </w:r>
+            <w:proofErr w:type="spellStart"/>
+            <w:r>
+              <w:rPr>
+                <w:rFonts w:ascii="Consolas" w:hAnsi="Consolas" w:cs="Consolas"/>
+              </w:rPr>
+              <w:t>exch</w:t>
+            </w:r>
+            <w:proofErr w:type="spellEnd"/>
+            <w:r>
+              <w:rPr>
+                <w:rFonts w:ascii="Consolas" w:hAnsi="Consolas" w:cs="Consolas"/>
+              </w:rPr>
+              <w:t>(</w:t>
+            </w:r>
+            <w:proofErr w:type="spellStart"/>
+            <w:r>
+              <w:rPr>
+                <w:rFonts w:ascii="Consolas" w:hAnsi="Consolas" w:cs="Consolas"/>
+                <w:b/>
+                <w:bCs/>
+              </w:rPr>
+              <w:t>int</w:t>
+            </w:r>
+            <w:proofErr w:type="spellEnd"/>
+            <w:r>
+              <w:rPr>
+                <w:rFonts w:ascii="Consolas" w:hAnsi="Consolas" w:cs="Consolas"/>
+              </w:rPr>
+              <w:t xml:space="preserve">[] </w:t>
+            </w:r>
+            <w:proofErr w:type="spellStart"/>
+            <w:r>
+              <w:rPr>
+                <w:rFonts w:ascii="Consolas" w:hAnsi="Consolas" w:cs="Consolas"/>
+              </w:rPr>
+              <w:t>nums</w:t>
+            </w:r>
+            <w:proofErr w:type="spellEnd"/>
+            <w:r>
+              <w:rPr>
+                <w:rFonts w:ascii="Consolas" w:hAnsi="Consolas" w:cs="Consolas"/>
+              </w:rPr>
+              <w:t xml:space="preserve">, </w:t>
+            </w:r>
+            <w:proofErr w:type="spellStart"/>
+            <w:r>
+              <w:rPr>
+                <w:rFonts w:ascii="Consolas" w:hAnsi="Consolas" w:cs="Consolas"/>
+                <w:b/>
+                <w:bCs/>
+              </w:rPr>
+              <w:t>int</w:t>
+            </w:r>
+            <w:proofErr w:type="spellEnd"/>
+            <w:r>
+              <w:rPr>
+                <w:rFonts w:ascii="Consolas" w:hAnsi="Consolas" w:cs="Consolas"/>
+                <w:b/>
+                <w:bCs/>
+              </w:rPr>
+              <w:t xml:space="preserve"> </w:t>
+            </w:r>
+            <w:proofErr w:type="spellStart"/>
+            <w:r>
+              <w:rPr>
+                <w:rFonts w:ascii="Consolas" w:hAnsi="Consolas" w:cs="Consolas"/>
+              </w:rPr>
+              <w:t>i</w:t>
+            </w:r>
+            <w:proofErr w:type="spellEnd"/>
+            <w:r>
+              <w:rPr>
+                <w:rFonts w:ascii="Consolas" w:hAnsi="Consolas" w:cs="Consolas"/>
+              </w:rPr>
+              <w:t xml:space="preserve">, </w:t>
+            </w:r>
+            <w:proofErr w:type="spellStart"/>
+            <w:r>
+              <w:rPr>
+                <w:rFonts w:ascii="Consolas" w:hAnsi="Consolas" w:cs="Consolas"/>
+                <w:b/>
+                <w:bCs/>
+              </w:rPr>
+              <w:t>int</w:t>
+            </w:r>
+            <w:proofErr w:type="spellEnd"/>
+            <w:r>
+              <w:rPr>
+                <w:rFonts w:ascii="Consolas" w:hAnsi="Consolas" w:cs="Consolas"/>
+                <w:b/>
+                <w:bCs/>
+              </w:rPr>
+              <w:t xml:space="preserve"> </w:t>
+            </w:r>
+            <w:r>
+              <w:rPr>
+                <w:rFonts w:ascii="Consolas" w:hAnsi="Consolas" w:cs="Consolas"/>
+              </w:rPr>
+              <w:t>j) {</w:t>
+            </w:r>
+            <w:r>
+              <w:rPr>
+                <w:rFonts w:ascii="Consolas" w:hAnsi="Consolas" w:cs="Consolas"/>
+              </w:rPr>
+              <w:br/>
+              <w:t xml:space="preserve">        </w:t>
+            </w:r>
+            <w:proofErr w:type="spellStart"/>
+            <w:r>
+              <w:rPr>
+                <w:rFonts w:ascii="Consolas" w:hAnsi="Consolas" w:cs="Consolas"/>
+                <w:b/>
+                <w:bCs/>
+              </w:rPr>
+              <w:t>int</w:t>
+            </w:r>
+            <w:proofErr w:type="spellEnd"/>
+            <w:r>
+              <w:rPr>
+                <w:rFonts w:ascii="Consolas" w:hAnsi="Consolas" w:cs="Consolas"/>
+                <w:b/>
+                <w:bCs/>
+              </w:rPr>
+              <w:t xml:space="preserve"> </w:t>
+            </w:r>
+            <w:r>
+              <w:rPr>
+                <w:rFonts w:ascii="Consolas" w:hAnsi="Consolas" w:cs="Consolas"/>
+              </w:rPr>
+              <w:t xml:space="preserve">temp = </w:t>
+            </w:r>
+            <w:proofErr w:type="spellStart"/>
+            <w:r>
+              <w:rPr>
+                <w:rFonts w:ascii="Consolas" w:hAnsi="Consolas" w:cs="Consolas"/>
+              </w:rPr>
+              <w:t>nums</w:t>
+            </w:r>
+            <w:proofErr w:type="spellEnd"/>
+            <w:r>
+              <w:rPr>
+                <w:rFonts w:ascii="Consolas" w:hAnsi="Consolas" w:cs="Consolas"/>
+              </w:rPr>
+              <w:t>[j];</w:t>
+            </w:r>
+            <w:r>
+              <w:rPr>
+                <w:rFonts w:ascii="Consolas" w:hAnsi="Consolas" w:cs="Consolas"/>
+              </w:rPr>
+              <w:br/>
+              <w:t xml:space="preserve">        </w:t>
+            </w:r>
+            <w:proofErr w:type="spellStart"/>
+            <w:r>
+              <w:rPr>
+                <w:rFonts w:ascii="Consolas" w:hAnsi="Consolas" w:cs="Consolas"/>
+              </w:rPr>
+              <w:t>nums</w:t>
+            </w:r>
+            <w:proofErr w:type="spellEnd"/>
+            <w:r>
+              <w:rPr>
+                <w:rFonts w:ascii="Consolas" w:hAnsi="Consolas" w:cs="Consolas"/>
+              </w:rPr>
+              <w:t xml:space="preserve">[j] = </w:t>
+            </w:r>
+            <w:proofErr w:type="spellStart"/>
+            <w:r>
+              <w:rPr>
+                <w:rFonts w:ascii="Consolas" w:hAnsi="Consolas" w:cs="Consolas"/>
+              </w:rPr>
+              <w:t>nums</w:t>
+            </w:r>
+            <w:proofErr w:type="spellEnd"/>
+            <w:r>
+              <w:rPr>
+                <w:rFonts w:ascii="Consolas" w:hAnsi="Consolas" w:cs="Consolas"/>
+              </w:rPr>
+              <w:t>[</w:t>
+            </w:r>
+            <w:proofErr w:type="spellStart"/>
+            <w:r>
+              <w:rPr>
+                <w:rFonts w:ascii="Consolas" w:hAnsi="Consolas" w:cs="Consolas"/>
+              </w:rPr>
+              <w:t>i</w:t>
+            </w:r>
+            <w:proofErr w:type="spellEnd"/>
+            <w:r>
+              <w:rPr>
+                <w:rFonts w:ascii="Consolas" w:hAnsi="Consolas" w:cs="Consolas"/>
+              </w:rPr>
+              <w:t>];</w:t>
+            </w:r>
+            <w:r>
+              <w:rPr>
+                <w:rFonts w:ascii="Consolas" w:hAnsi="Consolas" w:cs="Consolas"/>
+              </w:rPr>
+              <w:br/>
+              <w:t xml:space="preserve">        </w:t>
+            </w:r>
+            <w:proofErr w:type="spellStart"/>
+            <w:r>
+              <w:rPr>
+                <w:rFonts w:ascii="Consolas" w:hAnsi="Consolas" w:cs="Consolas"/>
+              </w:rPr>
+              <w:t>nums</w:t>
+            </w:r>
+            <w:proofErr w:type="spellEnd"/>
+            <w:r>
+              <w:rPr>
+                <w:rFonts w:ascii="Consolas" w:hAnsi="Consolas" w:cs="Consolas"/>
+              </w:rPr>
+              <w:t>[</w:t>
+            </w:r>
+            <w:proofErr w:type="spellStart"/>
+            <w:r>
+              <w:rPr>
+                <w:rFonts w:ascii="Consolas" w:hAnsi="Consolas" w:cs="Consolas"/>
+              </w:rPr>
+              <w:t>i</w:t>
+            </w:r>
+            <w:proofErr w:type="spellEnd"/>
+            <w:r>
+              <w:rPr>
+                <w:rFonts w:ascii="Consolas" w:hAnsi="Consolas" w:cs="Consolas"/>
+              </w:rPr>
+              <w:t>] = temp;</w:t>
+            </w:r>
+            <w:r>
+              <w:rPr>
+                <w:rFonts w:ascii="Consolas" w:hAnsi="Consolas" w:cs="Consolas"/>
+              </w:rPr>
+              <w:br/>
+              <w:t xml:space="preserve">    }</w:t>
+            </w:r>
+            <w:r>
+              <w:rPr>
+                <w:rFonts w:ascii="Consolas" w:hAnsi="Consolas" w:cs="Consolas"/>
+              </w:rPr>
+              <w:br/>
+              <w:t>}</w:t>
+            </w:r>
+          </w:p>
+          <w:p>
+            <w:pPr>
+              <w:spacing w:line="400" w:lineRule="exact"/>
+              <w:rPr>
+                <w:rFonts w:ascii="Consolas" w:hAnsi="Consolas" w:cs="Consolas"/>
+              </w:rPr>
+            </w:pPr>
+          </w:p>
+        </w:tc>
+      </w:tr>
+    </w:tbl>
+    <w:p>
+      <w:pPr>
+        <w:spacing w:line="400" w:lineRule="exact"/>
+        <w:rPr>
+          <w:rFonts w:ascii="Consolas" w:hAnsi="Consolas" w:cs="Consolas"/>
+        </w:rPr>
+      </w:pPr>
     </w:p>
     <w:p>
       <w:pPr>
+        <w:pStyle w:val="2"/>
+        <w:rPr>
+          <w:rFonts w:ascii="Consolas" w:hAnsi="Consolas" w:cs="Consolas"/>
+        </w:rPr>
+      </w:pPr>
+      <w:r>
+        <w:rPr>
+          <w:rFonts w:ascii="Consolas" w:hAnsi="Consolas" w:cs="Consolas"/>
+        </w:rPr>
+        <w:t>算法比较</w:t>
+      </w:r>
+    </w:p>
+    <w:p>
+      <w:pPr>
+        <w:rPr>
+          <w:rFonts w:ascii="Consolas" w:hAnsi="Consolas" w:cs="Consolas"/>
+        </w:rPr>
+      </w:pPr>
+    </w:p>
+    <w:p>
+      <w:pPr>
+        <w:pStyle w:val="2"/>
+        <w:spacing w:line="400" w:lineRule="exact"/>
+        <w:rPr>
+          <w:rFonts w:ascii="Consolas" w:hAnsi="Consolas" w:cs="Consolas"/>
+        </w:rPr>
+      </w:pPr>
+      <w:r>
+        <w:rPr>
+          <w:rFonts w:ascii="Consolas" w:hAnsi="Consolas" w:cs="Consolas"/>
+        </w:rPr>
+        <w:t>字符串</w:t>
+      </w:r>
+    </w:p>
+    <w:p>
+      <w:pPr>
         <w:pStyle w:val="3"/>
+        <w:spacing w:line="400" w:lineRule="exact"/>
         <w:rPr>
           <w:rFonts w:ascii="Consolas" w:hAnsi="Consolas" w:cs="Consolas"/>
         </w:rPr>
@@ -107,6 +4524,103 @@
           <w:rFonts w:ascii="Consolas" w:hAnsi="Consolas" w:cs="Consolas"/>
         </w:rPr>
         <w:t>1 KMP</w:t>
+      </w:r>
+    </w:p>
+    <w:p>
+      <w:pPr>
+        <w:spacing w:line="400" w:lineRule="exact"/>
+        <w:rPr>
+          <w:rFonts w:ascii="Consolas" w:hAnsi="Consolas" w:cs="Consolas"/>
+        </w:rPr>
+      </w:pPr>
+    </w:p>
+    <w:p>
+      <w:pPr>
+        <w:spacing w:line="400" w:lineRule="exact"/>
+        <w:rPr>
+          <w:rFonts w:ascii="Consolas" w:hAnsi="Consolas" w:cs="Consolas"/>
+        </w:rPr>
+      </w:pPr>
+    </w:p>
+    <w:p>
+      <w:pPr>
+        <w:pStyle w:val="2"/>
+        <w:spacing w:line="400" w:lineRule="exact"/>
+        <w:rPr>
+          <w:rFonts w:ascii="Consolas" w:hAnsi="Consolas" w:cs="Consolas"/>
+        </w:rPr>
+      </w:pPr>
+      <w:r>
+        <w:rPr>
+          <w:rFonts w:ascii="Consolas" w:hAnsi="Consolas" w:cs="Consolas"/>
+        </w:rPr>
+        <w:lastRenderedPageBreak/>
+        <w:t>树</w:t>
+      </w:r>
+    </w:p>
+    <w:p>
+      <w:pPr>
+        <w:pStyle w:val="3"/>
+        <w:spacing w:line="400" w:lineRule="exact"/>
+        <w:rPr>
+          <w:rFonts w:ascii="Consolas" w:hAnsi="Consolas" w:cs="Consolas"/>
+        </w:rPr>
+      </w:pPr>
+      <w:r>
+        <w:rPr>
+          <w:rFonts w:ascii="Consolas" w:hAnsi="Consolas" w:cs="Consolas"/>
+        </w:rPr>
+        <w:t xml:space="preserve">1 </w:t>
+      </w:r>
+      <w:r>
+        <w:rPr>
+          <w:rFonts w:ascii="Consolas" w:hAnsi="Consolas" w:cs="Consolas"/>
+        </w:rPr>
+        <w:t>遍历方式</w:t>
+      </w:r>
+    </w:p>
+    <w:p>
+      <w:pPr>
+        <w:spacing w:line="400" w:lineRule="exact"/>
+        <w:rPr>
+          <w:rFonts w:ascii="Consolas" w:hAnsi="Consolas" w:cs="Consolas"/>
+        </w:rPr>
+      </w:pPr>
+    </w:p>
+    <w:p>
+      <w:pPr>
+        <w:pStyle w:val="2"/>
+        <w:spacing w:line="400" w:lineRule="exact"/>
+        <w:rPr>
+          <w:rFonts w:ascii="Consolas" w:hAnsi="Consolas" w:cs="Consolas"/>
+        </w:rPr>
+      </w:pPr>
+      <w:r>
+        <w:rPr>
+          <w:rFonts w:ascii="Consolas" w:hAnsi="Consolas" w:cs="Consolas"/>
+        </w:rPr>
+        <w:t>图</w:t>
+      </w:r>
+    </w:p>
+    <w:p>
+      <w:pPr>
+        <w:pStyle w:val="3"/>
+        <w:spacing w:line="400" w:lineRule="exact"/>
+        <w:rPr>
+          <w:rFonts w:ascii="Consolas" w:hAnsi="Consolas" w:cs="Consolas"/>
+        </w:rPr>
+      </w:pPr>
+      <w:r>
+        <w:rPr>
+          <w:rFonts w:ascii="Consolas" w:hAnsi="Consolas" w:cs="Consolas"/>
+        </w:rPr>
+        <w:t xml:space="preserve">1 </w:t>
+      </w:r>
+      <w:r>
+        <w:rPr>
+          <w:rFonts w:ascii="Consolas" w:hAnsi="Consolas" w:cs="Consolas"/>
+        </w:rPr>
+        <w:t>遍历方式</w:t>
       </w:r>
     </w:p>
     <w:sectPr>
@@ -208,6 +4722,119 @@
     </w:lvl>
   </w:abstractNum>
   <w:abstractNum w:abstractNumId="1">
+    <w:nsid w:val="1E851211"/>
+    <w:multiLevelType w:val="hybridMultilevel"/>
+    <w:tmpl w:val="981251C2"/>
+    <w:lvl w:ilvl="0" w:tplc="04090001">
+      <w:start w:val="1"/>
+      <w:numFmt w:val="bullet"/>
+      <w:lvlText w:val=""/>
+      <w:lvlJc w:val="left"/>
+      <w:pPr>
+        <w:ind w:left="420" w:hanging="420"/>
+      </w:pPr>
+      <w:rPr>
+        <w:rFonts w:ascii="Wingdings" w:hAnsi="Wingdings" w:hint="default"/>
+      </w:rPr>
+    </w:lvl>
+    <w:lvl w:ilvl="1" w:tplc="04090003" w:tentative="1">
+      <w:start w:val="1"/>
+      <w:numFmt w:val="bullet"/>
+      <w:lvlText w:val=""/>
+      <w:lvlJc w:val="left"/>
+      <w:pPr>
+        <w:ind w:left="840" w:hanging="420"/>
+      </w:pPr>
+      <w:rPr>
+        <w:rFonts w:ascii="Wingdings" w:hAnsi="Wingdings" w:hint="default"/>
+      </w:rPr>
+    </w:lvl>
+    <w:lvl w:ilvl="2" w:tplc="04090005" w:tentative="1">
+      <w:start w:val="1"/>
+      <w:numFmt w:val="bullet"/>
+      <w:lvlText w:val=""/>
+      <w:lvlJc w:val="left"/>
+      <w:pPr>
+        <w:ind w:left="1260" w:hanging="420"/>
+      </w:pPr>
+      <w:rPr>
+        <w:rFonts w:ascii="Wingdings" w:hAnsi="Wingdings" w:hint="default"/>
+      </w:rPr>
+    </w:lvl>
+    <w:lvl w:ilvl="3" w:tplc="04090001" w:tentative="1">
+      <w:start w:val="1"/>
+      <w:numFmt w:val="bullet"/>
+      <w:lvlText w:val=""/>
+      <w:lvlJc w:val="left"/>
+      <w:pPr>
+        <w:ind w:left="1680" w:hanging="420"/>
+      </w:pPr>
+      <w:rPr>
+        <w:rFonts w:ascii="Wingdings" w:hAnsi="Wingdings" w:hint="default"/>
+      </w:rPr>
+    </w:lvl>
+    <w:lvl w:ilvl="4" w:tplc="04090003" w:tentative="1">
+      <w:start w:val="1"/>
+      <w:numFmt w:val="bullet"/>
+      <w:lvlText w:val=""/>
+      <w:lvlJc w:val="left"/>
+      <w:pPr>
+        <w:ind w:left="2100" w:hanging="420"/>
+      </w:pPr>
+      <w:rPr>
+        <w:rFonts w:ascii="Wingdings" w:hAnsi="Wingdings" w:hint="default"/>
+      </w:rPr>
+    </w:lvl>
+    <w:lvl w:ilvl="5" w:tplc="04090005" w:tentative="1">
+      <w:start w:val="1"/>
+      <w:numFmt w:val="bullet"/>
+      <w:lvlText w:val=""/>
+      <w:lvlJc w:val="left"/>
+      <w:pPr>
+        <w:ind w:left="2520" w:hanging="420"/>
+      </w:pPr>
+      <w:rPr>
+        <w:rFonts w:ascii="Wingdings" w:hAnsi="Wingdings" w:hint="default"/>
+      </w:rPr>
+    </w:lvl>
+    <w:lvl w:ilvl="6" w:tplc="04090001" w:tentative="1">
+      <w:start w:val="1"/>
+      <w:numFmt w:val="bullet"/>
+      <w:lvlText w:val=""/>
+      <w:lvlJc w:val="left"/>
+      <w:pPr>
+        <w:ind w:left="2940" w:hanging="420"/>
+      </w:pPr>
+      <w:rPr>
+        <w:rFonts w:ascii="Wingdings" w:hAnsi="Wingdings" w:hint="default"/>
+      </w:rPr>
+    </w:lvl>
+    <w:lvl w:ilvl="7" w:tplc="04090003" w:tentative="1">
+      <w:start w:val="1"/>
+      <w:numFmt w:val="bullet"/>
+      <w:lvlText w:val=""/>
+      <w:lvlJc w:val="left"/>
+      <w:pPr>
+        <w:ind w:left="3360" w:hanging="420"/>
+      </w:pPr>
+      <w:rPr>
+        <w:rFonts w:ascii="Wingdings" w:hAnsi="Wingdings" w:hint="default"/>
+      </w:rPr>
+    </w:lvl>
+    <w:lvl w:ilvl="8" w:tplc="04090005" w:tentative="1">
+      <w:start w:val="1"/>
+      <w:numFmt w:val="bullet"/>
+      <w:lvlText w:val=""/>
+      <w:lvlJc w:val="left"/>
+      <w:pPr>
+        <w:ind w:left="3780" w:hanging="420"/>
+      </w:pPr>
+      <w:rPr>
+        <w:rFonts w:ascii="Wingdings" w:hAnsi="Wingdings" w:hint="default"/>
+      </w:rPr>
+    </w:lvl>
+  </w:abstractNum>
+  <w:abstractNum w:abstractNumId="2">
     <w:nsid w:val="25A85C8F"/>
     <w:multiLevelType w:val="hybridMultilevel"/>
     <w:tmpl w:val="3F5C220E"/>
@@ -293,7 +4920,7 @@
       </w:pPr>
     </w:lvl>
   </w:abstractNum>
-  <w:abstractNum w:abstractNumId="2">
+  <w:abstractNum w:abstractNumId="3">
     <w:nsid w:val="2DD21D29"/>
     <w:multiLevelType w:val="hybridMultilevel"/>
     <w:tmpl w:val="AF668BB6"/>
@@ -379,7 +5006,7 @@
       </w:pPr>
     </w:lvl>
   </w:abstractNum>
-  <w:abstractNum w:abstractNumId="3">
+  <w:abstractNum w:abstractNumId="4">
     <w:nsid w:val="4FB063B8"/>
     <w:multiLevelType w:val="hybridMultilevel"/>
     <w:tmpl w:val="A0848F84"/>
@@ -468,17 +5095,112 @@
       </w:pPr>
     </w:lvl>
   </w:abstractNum>
+  <w:abstractNum w:abstractNumId="5">
+    <w:nsid w:val="6F863254"/>
+    <w:multiLevelType w:val="hybridMultilevel"/>
+    <w:tmpl w:val="7646FF4A"/>
+    <w:lvl w:ilvl="0" w:tplc="9760EB9C">
+      <w:start w:val="1"/>
+      <w:numFmt w:val="decimal"/>
+      <w:lvlText w:val="%1)"/>
+      <w:lvlJc w:val="left"/>
+      <w:pPr>
+        <w:ind w:left="360" w:hanging="360"/>
+      </w:pPr>
+      <w:rPr>
+        <w:rFonts w:hint="default"/>
+      </w:rPr>
+    </w:lvl>
+    <w:lvl w:ilvl="1" w:tplc="04090019" w:tentative="1">
+      <w:start w:val="1"/>
+      <w:numFmt w:val="lowerLetter"/>
+      <w:lvlText w:val="%2)"/>
+      <w:lvlJc w:val="left"/>
+      <w:pPr>
+        <w:ind w:left="840" w:hanging="420"/>
+      </w:pPr>
+    </w:lvl>
+    <w:lvl w:ilvl="2" w:tplc="0409001B" w:tentative="1">
+      <w:start w:val="1"/>
+      <w:numFmt w:val="lowerRoman"/>
+      <w:lvlText w:val="%3."/>
+      <w:lvlJc w:val="right"/>
+      <w:pPr>
+        <w:ind w:left="1260" w:hanging="420"/>
+      </w:pPr>
+    </w:lvl>
+    <w:lvl w:ilvl="3" w:tplc="0409000F" w:tentative="1">
+      <w:start w:val="1"/>
+      <w:numFmt w:val="decimal"/>
+      <w:lvlText w:val="%4."/>
+      <w:lvlJc w:val="left"/>
+      <w:pPr>
+        <w:ind w:left="1680" w:hanging="420"/>
+      </w:pPr>
+    </w:lvl>
+    <w:lvl w:ilvl="4" w:tplc="04090019" w:tentative="1">
+      <w:start w:val="1"/>
+      <w:numFmt w:val="lowerLetter"/>
+      <w:lvlText w:val="%5)"/>
+      <w:lvlJc w:val="left"/>
+      <w:pPr>
+        <w:ind w:left="2100" w:hanging="420"/>
+      </w:pPr>
+    </w:lvl>
+    <w:lvl w:ilvl="5" w:tplc="0409001B" w:tentative="1">
+      <w:start w:val="1"/>
+      <w:numFmt w:val="lowerRoman"/>
+      <w:lvlText w:val="%6."/>
+      <w:lvlJc w:val="right"/>
+      <w:pPr>
+        <w:ind w:left="2520" w:hanging="420"/>
+      </w:pPr>
+    </w:lvl>
+    <w:lvl w:ilvl="6" w:tplc="0409000F" w:tentative="1">
+      <w:start w:val="1"/>
+      <w:numFmt w:val="decimal"/>
+      <w:lvlText w:val="%7."/>
+      <w:lvlJc w:val="left"/>
+      <w:pPr>
+        <w:ind w:left="2940" w:hanging="420"/>
+      </w:pPr>
+    </w:lvl>
+    <w:lvl w:ilvl="7" w:tplc="04090019" w:tentative="1">
+      <w:start w:val="1"/>
+      <w:numFmt w:val="lowerLetter"/>
+      <w:lvlText w:val="%8)"/>
+      <w:lvlJc w:val="left"/>
+      <w:pPr>
+        <w:ind w:left="3360" w:hanging="420"/>
+      </w:pPr>
+    </w:lvl>
+    <w:lvl w:ilvl="8" w:tplc="0409001B" w:tentative="1">
+      <w:start w:val="1"/>
+      <w:numFmt w:val="lowerRoman"/>
+      <w:lvlText w:val="%9."/>
+      <w:lvlJc w:val="right"/>
+      <w:pPr>
+        <w:ind w:left="3780" w:hanging="420"/>
+      </w:pPr>
+    </w:lvl>
+  </w:abstractNum>
   <w:num w:numId="1">
-    <w:abstractNumId w:val="2"/>
+    <w:abstractNumId w:val="3"/>
   </w:num>
   <w:num w:numId="2">
-    <w:abstractNumId w:val="1"/>
+    <w:abstractNumId w:val="2"/>
   </w:num>
   <w:num w:numId="3">
     <w:abstractNumId w:val="0"/>
   </w:num>
   <w:num w:numId="4">
-    <w:abstractNumId w:val="3"/>
+    <w:abstractNumId w:val="4"/>
+  </w:num>
+  <w:num w:numId="5">
+    <w:abstractNumId w:val="1"/>
+  </w:num>
+  <w:num w:numId="6">
+    <w:abstractNumId w:val="5"/>
   </w:num>
 </w:numbering>
 </file>
@@ -948,7 +5670,6 @@
   <w:style w:type="character" w:default="1" w:styleId="a0">
     <w:name w:val="Default Paragraph Font"/>
     <w:uiPriority w:val="1"/>
-    <w:semiHidden/>
     <w:unhideWhenUsed/>
   </w:style>
   <w:style w:type="table" w:default="1" w:styleId="a1">
@@ -1021,6 +5742,80 @@
       <w:bCs/>
       <w:sz w:val="32"/>
       <w:szCs w:val="32"/>
+    </w:rPr>
+  </w:style>
+  <w:style w:type="table" w:styleId="a4">
+    <w:name w:val="Table Grid"/>
+    <w:basedOn w:val="a1"/>
+    <w:uiPriority w:val="39"/>
+    <w:rsid w:val="00670E7C"/>
+    <w:tblPr>
+      <w:tblInd w:w="0" w:type="dxa"/>
+      <w:tblBorders>
+        <w:top w:val="single" w:sz="4" w:space="0" w:color="auto"/>
+        <w:left w:val="single" w:sz="4" w:space="0" w:color="auto"/>
+        <w:bottom w:val="single" w:sz="4" w:space="0" w:color="auto"/>
+        <w:right w:val="single" w:sz="4" w:space="0" w:color="auto"/>
+        <w:insideH w:val="single" w:sz="4" w:space="0" w:color="auto"/>
+        <w:insideV w:val="single" w:sz="4" w:space="0" w:color="auto"/>
+      </w:tblBorders>
+      <w:tblCellMar>
+        <w:top w:w="0" w:type="dxa"/>
+        <w:left w:w="108" w:type="dxa"/>
+        <w:bottom w:w="0" w:type="dxa"/>
+        <w:right w:w="108" w:type="dxa"/>
+      </w:tblCellMar>
+    </w:tblPr>
+  </w:style>
+  <w:style w:type="paragraph" w:styleId="HTML">
+    <w:name w:val="HTML Preformatted"/>
+    <w:basedOn w:val="a"/>
+    <w:link w:val="HTMLChar"/>
+    <w:uiPriority w:val="99"/>
+    <w:semiHidden/>
+    <w:unhideWhenUsed/>
+    <w:rsid w:val="00670E7C"/>
+    <w:pPr>
+      <w:widowControl/>
+      <w:tabs>
+        <w:tab w:val="left" w:pos="916"/>
+        <w:tab w:val="left" w:pos="1832"/>
+        <w:tab w:val="left" w:pos="2748"/>
+        <w:tab w:val="left" w:pos="3664"/>
+        <w:tab w:val="left" w:pos="4580"/>
+        <w:tab w:val="left" w:pos="5496"/>
+        <w:tab w:val="left" w:pos="6412"/>
+        <w:tab w:val="left" w:pos="7328"/>
+        <w:tab w:val="left" w:pos="8244"/>
+        <w:tab w:val="left" w:pos="9160"/>
+        <w:tab w:val="left" w:pos="10076"/>
+        <w:tab w:val="left" w:pos="10992"/>
+        <w:tab w:val="left" w:pos="11908"/>
+        <w:tab w:val="left" w:pos="12824"/>
+        <w:tab w:val="left" w:pos="13740"/>
+        <w:tab w:val="left" w:pos="14656"/>
+      </w:tabs>
+      <w:jc w:val="left"/>
+    </w:pPr>
+    <w:rPr>
+      <w:rFonts w:ascii="宋体" w:eastAsia="宋体" w:hAnsi="宋体" w:cs="宋体"/>
+      <w:kern w:val="0"/>
+      <w:sz w:val="24"/>
+      <w:szCs w:val="24"/>
+    </w:rPr>
+  </w:style>
+  <w:style w:type="character" w:customStyle="1" w:styleId="HTMLChar">
+    <w:name w:val="HTML 预设格式 Char"/>
+    <w:basedOn w:val="a0"/>
+    <w:link w:val="HTML"/>
+    <w:uiPriority w:val="99"/>
+    <w:semiHidden/>
+    <w:rsid w:val="00670E7C"/>
+    <w:rPr>
+      <w:rFonts w:ascii="宋体" w:eastAsia="宋体" w:hAnsi="宋体" w:cs="宋体"/>
+      <w:kern w:val="0"/>
+      <w:sz w:val="24"/>
+      <w:szCs w:val="24"/>
     </w:rPr>
   </w:style>
 </w:styles>

</xml_diff>